<commit_message>
Updated PSet 5 instructions -_-
</commit_message>
<xml_diff>
--- a/PSet 5/PS5.docx
+++ b/PSet 5/PS5.docx
@@ -1,10 +1,10 @@
 
 <file path=word/document.xml><?xml version="1.0" encoding="utf-8"?>
-<w:document xmlns:wpc="http://schemas.microsoft.com/office/word/2010/wordprocessingCanvas" xmlns:mo="http://schemas.microsoft.com/office/mac/office/2008/main" xmlns:mc="http://schemas.openxmlformats.org/markup-compatibility/2006" xmlns:mv="urn:schemas-microsoft-com:mac:vml" xmlns:o="urn:schemas-microsoft-com:office:office" xmlns:r="http://schemas.openxmlformats.org/officeDocument/2006/relationships" xmlns:m="http://schemas.openxmlformats.org/officeDocument/2006/math" xmlns:v="urn:schemas-microsoft-com:vml" xmlns:wp14="http://schemas.microsoft.com/office/word/2010/wordprocessingDrawing" xmlns:wp="http://schemas.openxmlformats.org/drawingml/2006/wordprocessingDrawing" xmlns:w10="urn:schemas-microsoft-com:office:word" xmlns:w="http://schemas.openxmlformats.org/wordprocessingml/2006/main" xmlns:w14="http://schemas.microsoft.com/office/word/2010/wordml" xmlns:w15="http://schemas.microsoft.com/office/word/2012/wordml" xmlns:wpg="http://schemas.microsoft.com/office/word/2010/wordprocessingGroup" xmlns:wpi="http://schemas.microsoft.com/office/word/2010/wordprocessingInk" xmlns:wne="http://schemas.microsoft.com/office/word/2006/wordml" xmlns:wps="http://schemas.microsoft.com/office/word/2010/wordprocessingShape" mc:Ignorable="w14 w15 wp14">
+<w:document xmlns:wpc="http://schemas.microsoft.com/office/word/2010/wordprocessingCanvas" xmlns:cx="http://schemas.microsoft.com/office/drawing/2014/chartex" xmlns:cx1="http://schemas.microsoft.com/office/drawing/2015/9/8/chartex" xmlns:cx2="http://schemas.microsoft.com/office/drawing/2015/10/21/chartex" xmlns:cx3="http://schemas.microsoft.com/office/drawing/2016/5/9/chartex" xmlns:cx4="http://schemas.microsoft.com/office/drawing/2016/5/10/chartex" xmlns:cx5="http://schemas.microsoft.com/office/drawing/2016/5/11/chartex" xmlns:cx6="http://schemas.microsoft.com/office/drawing/2016/5/12/chartex" xmlns:cx7="http://schemas.microsoft.com/office/drawing/2016/5/13/chartex" xmlns:cx8="http://schemas.microsoft.com/office/drawing/2016/5/14/chartex" xmlns:mc="http://schemas.openxmlformats.org/markup-compatibility/2006" xmlns:aink="http://schemas.microsoft.com/office/drawing/2016/ink" xmlns:am3d="http://schemas.microsoft.com/office/drawing/2017/model3d" xmlns:o="urn:schemas-microsoft-com:office:office" xmlns:r="http://schemas.openxmlformats.org/officeDocument/2006/relationships" xmlns:m="http://schemas.openxmlformats.org/officeDocument/2006/math" xmlns:v="urn:schemas-microsoft-com:vml" xmlns:wp14="http://schemas.microsoft.com/office/word/2010/wordprocessingDrawing" xmlns:wp="http://schemas.openxmlformats.org/drawingml/2006/wordprocessingDrawing" xmlns:w10="urn:schemas-microsoft-com:office:word" xmlns:w="http://schemas.openxmlformats.org/wordprocessingml/2006/main" xmlns:w14="http://schemas.microsoft.com/office/word/2010/wordml" xmlns:w15="http://schemas.microsoft.com/office/word/2012/wordml" xmlns:w16cid="http://schemas.microsoft.com/office/word/2016/wordml/cid" xmlns:w16se="http://schemas.microsoft.com/office/word/2015/wordml/symex" xmlns:wpg="http://schemas.microsoft.com/office/word/2010/wordprocessingGroup" xmlns:wpi="http://schemas.microsoft.com/office/word/2010/wordprocessingInk" xmlns:wne="http://schemas.microsoft.com/office/word/2006/wordml" xmlns:wps="http://schemas.microsoft.com/office/word/2010/wordprocessingShape" mc:Ignorable="w14 w15 w16se w16cid wp14">
   <w:body>
     <w:p>
       <w:pPr>
-        <w:pStyle w:val="Title"/>
+        <w:pStyle w:val="Titre"/>
         <w:spacing w:after="200" w:line="240" w:lineRule="auto"/>
         <w:rPr>
           <w:rFonts w:ascii="Trebuchet MS" w:eastAsia="Trebuchet MS" w:hAnsi="Trebuchet MS" w:cs="Trebuchet MS"/>
@@ -75,56 +75,54 @@
         </w:rPr>
         <w:t xml:space="preserve">:00 </w:t>
       </w:r>
-      <w:bookmarkStart w:id="1" w:name="_GoBack"/>
+      <w:r>
+        <w:rPr>
+          <w:rFonts w:ascii="Trebuchet MS" w:eastAsia="Trebuchet MS" w:hAnsi="Trebuchet MS" w:cs="Trebuchet MS"/>
+          <w:b/>
+          <w:color w:val="FF0000"/>
+        </w:rPr>
+        <w:t>pm</w:t>
+      </w:r>
+    </w:p>
+    <w:p>
+      <w:pPr>
+        <w:spacing w:before="15" w:line="240" w:lineRule="auto"/>
+        <w:rPr>
+          <w:rFonts w:ascii="Trebuchet MS" w:eastAsia="Trebuchet MS" w:hAnsi="Trebuchet MS" w:cs="Trebuchet MS"/>
+          <w:b/>
+        </w:rPr>
+      </w:pPr>
+      <w:r>
+        <w:rPr>
+          <w:rFonts w:ascii="Trebuchet MS" w:eastAsia="Trebuchet MS" w:hAnsi="Trebuchet MS" w:cs="Trebuchet MS"/>
+        </w:rPr>
+        <w:t xml:space="preserve">Checkoff Due: </w:t>
+      </w:r>
+      <w:r>
+        <w:rPr>
+          <w:rFonts w:ascii="Trebuchet MS" w:eastAsia="Trebuchet MS" w:hAnsi="Trebuchet MS" w:cs="Trebuchet MS"/>
+          <w:b/>
+          <w:color w:val="FF0000"/>
+        </w:rPr>
+        <w:t xml:space="preserve">N/A </w:t>
+      </w:r>
+    </w:p>
+    <w:p>
+      <w:pPr>
+        <w:spacing w:before="15" w:line="240" w:lineRule="auto"/>
+        <w:rPr>
+          <w:rFonts w:ascii="Trebuchet MS" w:eastAsia="Trebuchet MS" w:hAnsi="Trebuchet MS" w:cs="Trebuchet MS"/>
+          <w:b/>
+        </w:rPr>
+      </w:pPr>
+    </w:p>
+    <w:p>
+      <w:pPr>
+        <w:pStyle w:val="Titre1"/>
+      </w:pPr>
+      <w:bookmarkStart w:id="1" w:name="_30j0zll" w:colFirst="0" w:colLast="0"/>
       <w:bookmarkEnd w:id="1"/>
       <w:r>
-        <w:rPr>
-          <w:rFonts w:ascii="Trebuchet MS" w:eastAsia="Trebuchet MS" w:hAnsi="Trebuchet MS" w:cs="Trebuchet MS"/>
-          <w:b/>
-          <w:color w:val="FF0000"/>
-        </w:rPr>
-        <w:t>pm</w:t>
-      </w:r>
-    </w:p>
-    <w:p>
-      <w:pPr>
-        <w:spacing w:before="15" w:line="240" w:lineRule="auto"/>
-        <w:rPr>
-          <w:rFonts w:ascii="Trebuchet MS" w:eastAsia="Trebuchet MS" w:hAnsi="Trebuchet MS" w:cs="Trebuchet MS"/>
-          <w:b/>
-        </w:rPr>
-      </w:pPr>
-      <w:r>
-        <w:rPr>
-          <w:rFonts w:ascii="Trebuchet MS" w:eastAsia="Trebuchet MS" w:hAnsi="Trebuchet MS" w:cs="Trebuchet MS"/>
-        </w:rPr>
-        <w:t xml:space="preserve">Checkoff Due: </w:t>
-      </w:r>
-      <w:r>
-        <w:rPr>
-          <w:rFonts w:ascii="Trebuchet MS" w:eastAsia="Trebuchet MS" w:hAnsi="Trebuchet MS" w:cs="Trebuchet MS"/>
-          <w:b/>
-          <w:color w:val="FF0000"/>
-        </w:rPr>
-        <w:t xml:space="preserve">N/A </w:t>
-      </w:r>
-    </w:p>
-    <w:p>
-      <w:pPr>
-        <w:spacing w:before="15" w:line="240" w:lineRule="auto"/>
-        <w:rPr>
-          <w:rFonts w:ascii="Trebuchet MS" w:eastAsia="Trebuchet MS" w:hAnsi="Trebuchet MS" w:cs="Trebuchet MS"/>
-          <w:b/>
-        </w:rPr>
-      </w:pPr>
-    </w:p>
-    <w:p>
-      <w:pPr>
-        <w:pStyle w:val="Heading1"/>
-      </w:pPr>
-      <w:bookmarkStart w:id="2" w:name="_30j0zll" w:colFirst="0" w:colLast="0"/>
-      <w:bookmarkEnd w:id="2"/>
-      <w:r>
         <w:t>Introduction</w:t>
       </w:r>
     </w:p>
@@ -136,7 +134,21 @@
         <w:rPr>
           <w:rFonts w:ascii="Trebuchet MS" w:eastAsia="Trebuchet MS" w:hAnsi="Trebuchet MS" w:cs="Trebuchet MS"/>
         </w:rPr>
-        <w:t xml:space="preserve">In this pset, </w:t>
+        <w:t xml:space="preserve">In this </w:t>
+      </w:r>
+      <w:proofErr w:type="spellStart"/>
+      <w:r>
+        <w:rPr>
+          <w:rFonts w:ascii="Trebuchet MS" w:eastAsia="Trebuchet MS" w:hAnsi="Trebuchet MS" w:cs="Trebuchet MS"/>
+        </w:rPr>
+        <w:t>pset</w:t>
+      </w:r>
+      <w:proofErr w:type="spellEnd"/>
+      <w:r>
+        <w:rPr>
+          <w:rFonts w:ascii="Trebuchet MS" w:eastAsia="Trebuchet MS" w:hAnsi="Trebuchet MS" w:cs="Trebuchet MS"/>
+        </w:rPr>
+        <w:t xml:space="preserve">, </w:t>
       </w:r>
       <w:r>
         <w:rPr>
@@ -174,10 +186,10 @@
     </w:p>
     <w:p>
       <w:pPr>
-        <w:pStyle w:val="Heading1"/>
-      </w:pPr>
-      <w:bookmarkStart w:id="3" w:name="_1fob9te" w:colFirst="0" w:colLast="0"/>
-      <w:bookmarkEnd w:id="3"/>
+        <w:pStyle w:val="Titre1"/>
+      </w:pPr>
+      <w:bookmarkStart w:id="2" w:name="_1fob9te" w:colFirst="0" w:colLast="0"/>
+      <w:bookmarkEnd w:id="2"/>
       <w:r>
         <w:t>Getting Started</w:t>
       </w:r>
@@ -487,8 +499,23 @@
         <w:rPr>
           <w:rFonts w:ascii="Trebuchet MS" w:eastAsia="Trebuchet MS" w:hAnsi="Trebuchet MS" w:cs="Trebuchet MS"/>
         </w:rPr>
-        <w:t xml:space="preserve">In this pset we will be using the </w:t>
-      </w:r>
+        <w:t xml:space="preserve">In this </w:t>
+      </w:r>
+      <w:proofErr w:type="spellStart"/>
+      <w:r>
+        <w:rPr>
+          <w:rFonts w:ascii="Trebuchet MS" w:eastAsia="Trebuchet MS" w:hAnsi="Trebuchet MS" w:cs="Trebuchet MS"/>
+        </w:rPr>
+        <w:t>pset</w:t>
+      </w:r>
+      <w:proofErr w:type="spellEnd"/>
+      <w:r>
+        <w:rPr>
+          <w:rFonts w:ascii="Trebuchet MS" w:eastAsia="Trebuchet MS" w:hAnsi="Trebuchet MS" w:cs="Trebuchet MS"/>
+        </w:rPr>
+        <w:t xml:space="preserve"> we will be using the </w:t>
+      </w:r>
+      <w:proofErr w:type="spellStart"/>
       <w:r>
         <w:rPr>
           <w:rFonts w:ascii="Courier New" w:eastAsia="Courier New" w:hAnsi="Courier New" w:cs="Courier New"/>
@@ -497,12 +524,15 @@
         </w:rPr>
         <w:t>numpy</w:t>
       </w:r>
+      <w:proofErr w:type="spellEnd"/>
       <w:r>
         <w:rPr>
           <w:rFonts w:ascii="Trebuchet MS" w:eastAsia="Trebuchet MS" w:hAnsi="Trebuchet MS" w:cs="Trebuchet MS"/>
         </w:rPr>
         <w:t xml:space="preserve"> library to store and manipulate data and </w:t>
       </w:r>
+      <w:proofErr w:type="spellStart"/>
+      <w:proofErr w:type="gramStart"/>
       <w:r>
         <w:rPr>
           <w:rFonts w:ascii="Courier New" w:eastAsia="Courier New" w:hAnsi="Courier New" w:cs="Courier New"/>
@@ -511,6 +541,8 @@
         </w:rPr>
         <w:t>matplotlib.pyplot</w:t>
       </w:r>
+      <w:proofErr w:type="spellEnd"/>
+      <w:proofErr w:type="gramEnd"/>
       <w:r>
         <w:rPr>
           <w:rFonts w:ascii="Trebuchet MS" w:eastAsia="Trebuchet MS" w:hAnsi="Trebuchet MS" w:cs="Trebuchet MS"/>
@@ -587,10 +619,10 @@
     </w:p>
     <w:p>
       <w:pPr>
-        <w:pStyle w:val="Heading1"/>
-      </w:pPr>
-      <w:bookmarkStart w:id="4" w:name="_z7st2yb70vpa" w:colFirst="0" w:colLast="0"/>
-      <w:bookmarkEnd w:id="4"/>
+        <w:pStyle w:val="Titre1"/>
+      </w:pPr>
+      <w:bookmarkStart w:id="3" w:name="_z7st2yb70vpa" w:colFirst="0" w:colLast="0"/>
+      <w:bookmarkEnd w:id="3"/>
       <w:r>
         <w:lastRenderedPageBreak/>
         <w:t>Problem 0: The Dataset Class</w:t>
@@ -646,7 +678,21 @@
         <w:rPr>
           <w:rFonts w:ascii="Trebuchet MS" w:eastAsia="Trebuchet MS" w:hAnsi="Trebuchet MS" w:cs="Trebuchet MS"/>
         </w:rPr>
-        <w:t xml:space="preserve"> for use throughout this pset. Take some time to read through the docstrings and make sure you understand what each function does (you do not need to understand how they work).</w:t>
+        <w:t xml:space="preserve"> for use throughout this </w:t>
+      </w:r>
+      <w:proofErr w:type="spellStart"/>
+      <w:r>
+        <w:rPr>
+          <w:rFonts w:ascii="Trebuchet MS" w:eastAsia="Trebuchet MS" w:hAnsi="Trebuchet MS" w:cs="Trebuchet MS"/>
+        </w:rPr>
+        <w:t>pset</w:t>
+      </w:r>
+      <w:proofErr w:type="spellEnd"/>
+      <w:r>
+        <w:rPr>
+          <w:rFonts w:ascii="Trebuchet MS" w:eastAsia="Trebuchet MS" w:hAnsi="Trebuchet MS" w:cs="Trebuchet MS"/>
+        </w:rPr>
+        <w:t>. Take some time to read through the docstrings and make sure you understand what each function does (you do not need to understand how they work).</w:t>
       </w:r>
     </w:p>
     <w:p>
@@ -676,12 +722,12 @@
         </w:rPr>
         <w:t xml:space="preserve"> and take a look at the raw data. Each row specifies the city, the average daily temperature in Celsius, and the date for the years 1961-2016.</w:t>
       </w:r>
-      <w:bookmarkStart w:id="5" w:name="_3dy6vkm" w:colFirst="0" w:colLast="0"/>
-      <w:bookmarkEnd w:id="5"/>
-    </w:p>
-    <w:p>
-      <w:pPr>
-        <w:pStyle w:val="Heading2"/>
+      <w:bookmarkStart w:id="4" w:name="_3dy6vkm" w:colFirst="0" w:colLast="0"/>
+      <w:bookmarkEnd w:id="4"/>
+    </w:p>
+    <w:p>
+      <w:pPr>
+        <w:pStyle w:val="Titre2"/>
         <w:rPr>
           <w:rFonts w:ascii="Trebuchet MS" w:eastAsia="Trebuchet MS" w:hAnsi="Trebuchet MS" w:cs="Trebuchet MS"/>
         </w:rPr>
@@ -708,12 +754,14 @@
         </w:rPr>
         <w:t xml:space="preserve">For the purposes of this problem set, you may assume that each x-coordinate is an </w:t>
       </w:r>
+      <w:proofErr w:type="spellStart"/>
       <w:r>
         <w:rPr>
           <w:rFonts w:ascii="Courier New" w:eastAsia="Courier New" w:hAnsi="Courier New" w:cs="Courier New"/>
         </w:rPr>
         <w:t>int</w:t>
       </w:r>
+      <w:proofErr w:type="spellEnd"/>
       <w:r>
         <w:rPr>
           <w:rFonts w:ascii="Trebuchet MS" w:eastAsia="Trebuchet MS" w:hAnsi="Trebuchet MS" w:cs="Trebuchet MS"/>
@@ -770,7 +818,21 @@
         <w:rPr>
           <w:rFonts w:ascii="Trebuchet MS" w:eastAsia="Trebuchet MS" w:hAnsi="Trebuchet MS" w:cs="Trebuchet MS"/>
         </w:rPr>
-        <w:t xml:space="preserve">Our goal is find a line of the format </w:t>
+        <w:t xml:space="preserve">Our goal is </w:t>
+      </w:r>
+      <w:proofErr w:type="gramStart"/>
+      <w:r>
+        <w:rPr>
+          <w:rFonts w:ascii="Trebuchet MS" w:eastAsia="Trebuchet MS" w:hAnsi="Trebuchet MS" w:cs="Trebuchet MS"/>
+        </w:rPr>
+        <w:t>find</w:t>
+      </w:r>
+      <w:proofErr w:type="gramEnd"/>
+      <w:r>
+        <w:rPr>
+          <w:rFonts w:ascii="Trebuchet MS" w:eastAsia="Trebuchet MS" w:hAnsi="Trebuchet MS" w:cs="Trebuchet MS"/>
+        </w:rPr>
+        <w:t xml:space="preserve"> a line of the format </w:t>
       </w:r>
       <m:oMath>
         <m:r>
@@ -1358,7 +1420,7 @@
                         </m:r>
                         <m:acc>
                           <m:accPr>
-                            <m:chr m:val="̿"/>
+                            <m:chr m:val="̅"/>
                             <m:ctrlPr>
                               <w:rPr>
                                 <w:rFonts w:ascii="Cambria Math" w:eastAsia="Trebuchet MS" w:hAnsi="Cambria Math" w:cs="Trebuchet MS"/>
@@ -1416,6 +1478,8 @@
           <w:rFonts w:ascii="Trebuchet MS" w:eastAsia="Trebuchet MS" w:hAnsi="Trebuchet MS" w:cs="Trebuchet MS"/>
         </w:rPr>
       </w:pPr>
+      <w:bookmarkStart w:id="5" w:name="_GoBack"/>
+      <w:bookmarkEnd w:id="5"/>
     </w:p>
     <w:p>
       <w:pPr>
@@ -1501,7 +1565,7 @@
     </w:p>
     <w:p>
       <w:pPr>
-        <w:pStyle w:val="Heading1"/>
+        <w:pStyle w:val="Titre1"/>
         <w:spacing w:line="276" w:lineRule="auto"/>
         <w:rPr>
           <w:sz w:val="22"/>
@@ -1623,15 +1687,24 @@
     <w:p>
       <w:pPr>
         <w:rPr>
-          <w:b/>
-        </w:rPr>
-      </w:pPr>
-      <w:r>
-        <w:rPr>
-          <w:b/>
-        </w:rPr>
-        <w:t xml:space="preserve">Implement the </w:t>
-      </w:r>
+          <w:rFonts w:ascii="Trebuchet MS" w:hAnsi="Trebuchet MS"/>
+          <w:b/>
+        </w:rPr>
+      </w:pPr>
+      <w:r>
+        <w:rPr>
+          <w:rFonts w:ascii="Trebuchet MS" w:hAnsi="Trebuchet MS"/>
+          <w:b/>
+        </w:rPr>
+        <w:t>Implement the</w:t>
+      </w:r>
+      <w:r>
+        <w:rPr>
+          <w:b/>
+        </w:rPr>
+        <w:t xml:space="preserve"> </w:t>
+      </w:r>
+      <w:proofErr w:type="spellStart"/>
       <w:r>
         <w:rPr>
           <w:rFonts w:ascii="Courier New" w:eastAsia="Courier New" w:hAnsi="Courier New" w:cs="Courier New"/>
@@ -1640,6 +1713,7 @@
         </w:rPr>
         <w:t>linear_regression</w:t>
       </w:r>
+      <w:proofErr w:type="spellEnd"/>
       <w:r>
         <w:rPr>
           <w:b/>
@@ -1648,6 +1722,7 @@
       </w:r>
       <w:r>
         <w:rPr>
+          <w:rFonts w:ascii="Trebuchet MS" w:hAnsi="Trebuchet MS"/>
           <w:b/>
         </w:rPr>
         <w:t xml:space="preserve">function according to its docstring. </w:t>
@@ -1661,25 +1736,41 @@
       </w:pPr>
     </w:p>
     <w:p>
-      <w:r>
+      <w:pPr>
+        <w:rPr>
+          <w:rFonts w:ascii="Trebuchet MS" w:hAnsi="Trebuchet MS"/>
+        </w:rPr>
+      </w:pPr>
+      <w:r>
+        <w:rPr>
+          <w:rFonts w:ascii="Trebuchet MS" w:hAnsi="Trebuchet MS"/>
+        </w:rPr>
         <w:t xml:space="preserve">We want to evaluate the line we solved for above by calculating the squared error. Given the </w:t>
       </w:r>
       <w:r>
         <w:rPr>
+          <w:rFonts w:ascii="Trebuchet MS" w:hAnsi="Trebuchet MS"/>
           <w:i/>
         </w:rPr>
         <w:t xml:space="preserve">m </w:t>
       </w:r>
       <w:r>
+        <w:rPr>
+          <w:rFonts w:ascii="Trebuchet MS" w:hAnsi="Trebuchet MS"/>
+        </w:rPr>
         <w:t xml:space="preserve">and </w:t>
       </w:r>
       <w:r>
         <w:rPr>
+          <w:rFonts w:ascii="Trebuchet MS" w:hAnsi="Trebuchet MS"/>
           <w:i/>
         </w:rPr>
         <w:t xml:space="preserve">b </w:t>
       </w:r>
       <w:r>
+        <w:rPr>
+          <w:rFonts w:ascii="Trebuchet MS" w:hAnsi="Trebuchet MS"/>
+        </w:rPr>
         <w:t xml:space="preserve">parameters, and the true point values, we can evaluate this. </w:t>
       </w:r>
     </w:p>
@@ -1693,15 +1784,24 @@
     <w:p>
       <w:pPr>
         <w:rPr>
-          <w:b/>
-        </w:rPr>
-      </w:pPr>
-      <w:r>
-        <w:rPr>
-          <w:b/>
-        </w:rPr>
-        <w:t xml:space="preserve">Implement the </w:t>
-      </w:r>
+          <w:rFonts w:ascii="Trebuchet MS" w:hAnsi="Trebuchet MS"/>
+          <w:b/>
+        </w:rPr>
+      </w:pPr>
+      <w:r>
+        <w:rPr>
+          <w:rFonts w:ascii="Trebuchet MS" w:hAnsi="Trebuchet MS"/>
+          <w:b/>
+        </w:rPr>
+        <w:t>Implement the</w:t>
+      </w:r>
+      <w:r>
+        <w:rPr>
+          <w:b/>
+        </w:rPr>
+        <w:t xml:space="preserve"> </w:t>
+      </w:r>
+      <w:proofErr w:type="spellStart"/>
       <w:r>
         <w:rPr>
           <w:rFonts w:ascii="Courier New" w:eastAsia="Courier New" w:hAnsi="Courier New" w:cs="Courier New"/>
@@ -1718,6 +1818,7 @@
         </w:rPr>
         <w:t>_squared_error</w:t>
       </w:r>
+      <w:proofErr w:type="spellEnd"/>
       <w:r>
         <w:rPr>
           <w:b/>
@@ -1726,6 +1827,7 @@
       </w:r>
       <w:r>
         <w:rPr>
+          <w:rFonts w:ascii="Trebuchet MS" w:hAnsi="Trebuchet MS"/>
           <w:b/>
         </w:rPr>
         <w:t xml:space="preserve">function according to its docstring. </w:t>
@@ -1733,13 +1835,14 @@
     </w:p>
     <w:p>
       <w:pPr>
-        <w:pStyle w:val="Heading1"/>
+        <w:pStyle w:val="Titre1"/>
         <w:spacing w:line="276" w:lineRule="auto"/>
         <w:rPr>
           <w:b/>
         </w:rPr>
       </w:pPr>
       <w:r>
+        <w:lastRenderedPageBreak/>
         <w:t>Problem 2: Curve Fitting</w:t>
       </w:r>
     </w:p>
@@ -1777,6 +1880,7 @@
         </w:rPr>
         <w:t xml:space="preserve">Implement the </w:t>
       </w:r>
+      <w:proofErr w:type="spellStart"/>
       <w:r>
         <w:rPr>
           <w:rFonts w:ascii="Courier New" w:eastAsia="Courier New" w:hAnsi="Courier New" w:cs="Courier New"/>
@@ -1785,6 +1889,7 @@
         </w:rPr>
         <w:t>generate_models</w:t>
       </w:r>
+      <w:proofErr w:type="spellEnd"/>
       <w:r>
         <w:rPr>
           <w:rFonts w:ascii="Trebuchet MS" w:eastAsia="Trebuchet MS" w:hAnsi="Trebuchet MS" w:cs="Trebuchet MS"/>
@@ -1809,8 +1914,37 @@
         <w:rPr>
           <w:rFonts w:ascii="Trebuchet MS" w:eastAsia="Trebuchet MS" w:hAnsi="Trebuchet MS" w:cs="Trebuchet MS"/>
         </w:rPr>
-        <w:t xml:space="preserve">. This function should return a list of best-fit polynomial models for a given data set. A model is defined here as a 1-d numpy array containing the coefficients of the polynomial; therefore, your final output is a list made up of numpy arrays. Note that the models should be in the same order as their corresponding integers in </w:t>
-      </w:r>
+        <w:t xml:space="preserve">. This function should return a list of best-fit polynomial models for a given data set. A model is defined here as a 1-d </w:t>
+      </w:r>
+      <w:proofErr w:type="spellStart"/>
+      <w:r>
+        <w:rPr>
+          <w:rFonts w:ascii="Trebuchet MS" w:eastAsia="Trebuchet MS" w:hAnsi="Trebuchet MS" w:cs="Trebuchet MS"/>
+        </w:rPr>
+        <w:t>numpy</w:t>
+      </w:r>
+      <w:proofErr w:type="spellEnd"/>
+      <w:r>
+        <w:rPr>
+          <w:rFonts w:ascii="Trebuchet MS" w:eastAsia="Trebuchet MS" w:hAnsi="Trebuchet MS" w:cs="Trebuchet MS"/>
+        </w:rPr>
+        <w:t xml:space="preserve"> array containing the coefficients of the polynomial; therefore, your final output is a list made up of </w:t>
+      </w:r>
+      <w:proofErr w:type="spellStart"/>
+      <w:r>
+        <w:rPr>
+          <w:rFonts w:ascii="Trebuchet MS" w:eastAsia="Trebuchet MS" w:hAnsi="Trebuchet MS" w:cs="Trebuchet MS"/>
+        </w:rPr>
+        <w:t>numpy</w:t>
+      </w:r>
+      <w:proofErr w:type="spellEnd"/>
+      <w:r>
+        <w:rPr>
+          <w:rFonts w:ascii="Trebuchet MS" w:eastAsia="Trebuchet MS" w:hAnsi="Trebuchet MS" w:cs="Trebuchet MS"/>
+        </w:rPr>
+        <w:t xml:space="preserve"> arrays. Note that the models should be in the same order as their corresponding integers in </w:t>
+      </w:r>
+      <w:proofErr w:type="spellStart"/>
       <w:r>
         <w:rPr>
           <w:rFonts w:ascii="Courier New" w:eastAsia="Courier New" w:hAnsi="Courier New" w:cs="Courier New"/>
@@ -1819,6 +1953,7 @@
         </w:rPr>
         <w:t>degs</w:t>
       </w:r>
+      <w:proofErr w:type="spellEnd"/>
       <w:r>
         <w:rPr>
           <w:rFonts w:ascii="Trebuchet MS" w:eastAsia="Trebuchet MS" w:hAnsi="Trebuchet MS" w:cs="Trebuchet MS"/>
@@ -1891,7 +2026,43 @@
               <w:rPr>
                 <w:rFonts w:ascii="Courier New" w:eastAsia="Courier New" w:hAnsi="Courier New" w:cs="Courier New"/>
               </w:rPr>
-              <w:t xml:space="preserve">&gt;&gt;&gt; print(generate_models(np.array([1961, 1962, 1963]),   </w:t>
+              <w:t xml:space="preserve">&gt;&gt;&gt; </w:t>
+            </w:r>
+            <w:proofErr w:type="gramStart"/>
+            <w:r>
+              <w:rPr>
+                <w:rFonts w:ascii="Courier New" w:eastAsia="Courier New" w:hAnsi="Courier New" w:cs="Courier New"/>
+              </w:rPr>
+              <w:t>print(</w:t>
+            </w:r>
+            <w:proofErr w:type="spellStart"/>
+            <w:proofErr w:type="gramEnd"/>
+            <w:r>
+              <w:rPr>
+                <w:rFonts w:ascii="Courier New" w:eastAsia="Courier New" w:hAnsi="Courier New" w:cs="Courier New"/>
+              </w:rPr>
+              <w:t>generate_models</w:t>
+            </w:r>
+            <w:proofErr w:type="spellEnd"/>
+            <w:r>
+              <w:rPr>
+                <w:rFonts w:ascii="Courier New" w:eastAsia="Courier New" w:hAnsi="Courier New" w:cs="Courier New"/>
+              </w:rPr>
+              <w:t>(</w:t>
+            </w:r>
+            <w:proofErr w:type="spellStart"/>
+            <w:r>
+              <w:rPr>
+                <w:rFonts w:ascii="Courier New" w:eastAsia="Courier New" w:hAnsi="Courier New" w:cs="Courier New"/>
+              </w:rPr>
+              <w:t>np.array</w:t>
+            </w:r>
+            <w:proofErr w:type="spellEnd"/>
+            <w:r>
+              <w:rPr>
+                <w:rFonts w:ascii="Courier New" w:eastAsia="Courier New" w:hAnsi="Courier New" w:cs="Courier New"/>
+              </w:rPr>
+              <w:t xml:space="preserve">([1961, 1962, 1963]),   </w:t>
             </w:r>
           </w:p>
           <w:p>
@@ -1904,7 +2075,23 @@
               <w:rPr>
                 <w:rFonts w:ascii="Courier New" w:eastAsia="Courier New" w:hAnsi="Courier New" w:cs="Courier New"/>
               </w:rPr>
-              <w:t xml:space="preserve">                          np.array([-4.4, -5.5, -6.6]),  [1, 2]))</w:t>
+              <w:t xml:space="preserve">                          </w:t>
+            </w:r>
+            <w:proofErr w:type="spellStart"/>
+            <w:proofErr w:type="gramStart"/>
+            <w:r>
+              <w:rPr>
+                <w:rFonts w:ascii="Courier New" w:eastAsia="Courier New" w:hAnsi="Courier New" w:cs="Courier New"/>
+              </w:rPr>
+              <w:t>np.array</w:t>
+            </w:r>
+            <w:proofErr w:type="spellEnd"/>
+            <w:proofErr w:type="gramEnd"/>
+            <w:r>
+              <w:rPr>
+                <w:rFonts w:ascii="Courier New" w:eastAsia="Courier New" w:hAnsi="Courier New" w:cs="Courier New"/>
+              </w:rPr>
+              <w:t>([-4.4, -5.5, -6.6]),  [1, 2]))</w:t>
             </w:r>
           </w:p>
           <w:p>
@@ -1917,7 +2104,21 @@
               <w:rPr>
                 <w:rFonts w:ascii="Courier New" w:eastAsia="Courier New" w:hAnsi="Courier New" w:cs="Courier New"/>
               </w:rPr>
-              <w:t>[array([ -1.10000000e+00,   2.15270000e+03]),</w:t>
+              <w:t>[</w:t>
+            </w:r>
+            <w:proofErr w:type="gramStart"/>
+            <w:r>
+              <w:rPr>
+                <w:rFonts w:ascii="Courier New" w:eastAsia="Courier New" w:hAnsi="Courier New" w:cs="Courier New"/>
+              </w:rPr>
+              <w:t>array(</w:t>
+            </w:r>
+            <w:proofErr w:type="gramEnd"/>
+            <w:r>
+              <w:rPr>
+                <w:rFonts w:ascii="Courier New" w:eastAsia="Courier New" w:hAnsi="Courier New" w:cs="Courier New"/>
+              </w:rPr>
+              <w:t>[ -1.10000000e+00,   2.15270000e+03]),</w:t>
             </w:r>
           </w:p>
           <w:p>
@@ -1930,7 +2131,21 @@
               <w:rPr>
                 <w:rFonts w:ascii="Courier New" w:eastAsia="Courier New" w:hAnsi="Courier New" w:cs="Courier New"/>
               </w:rPr>
-              <w:t xml:space="preserve"> array([  8.86320195e-14,  -1.10000000e+00,   2.15270000e+03])]</w:t>
+              <w:t xml:space="preserve"> </w:t>
+            </w:r>
+            <w:proofErr w:type="gramStart"/>
+            <w:r>
+              <w:rPr>
+                <w:rFonts w:ascii="Courier New" w:eastAsia="Courier New" w:hAnsi="Courier New" w:cs="Courier New"/>
+              </w:rPr>
+              <w:t>array(</w:t>
+            </w:r>
+            <w:proofErr w:type="gramEnd"/>
+            <w:r>
+              <w:rPr>
+                <w:rFonts w:ascii="Courier New" w:eastAsia="Courier New" w:hAnsi="Courier New" w:cs="Courier New"/>
+              </w:rPr>
+              <w:t>[  8.86320195e-14,  -1.10000000e+00,   2.15270000e+03])]</w:t>
             </w:r>
           </w:p>
           <w:p>
@@ -2010,6 +2225,8 @@
         </w:rPr>
         <w:t xml:space="preserve"> for </w:t>
       </w:r>
+      <w:proofErr w:type="spellStart"/>
+      <w:proofErr w:type="gramStart"/>
       <w:r>
         <w:rPr>
           <w:rFonts w:ascii="Courier New" w:eastAsia="Courier New" w:hAnsi="Courier New" w:cs="Courier New"/>
@@ -2019,6 +2236,8 @@
         </w:rPr>
         <w:t>numpy.polyfit</w:t>
       </w:r>
+      <w:proofErr w:type="spellEnd"/>
+      <w:proofErr w:type="gramEnd"/>
       <w:r>
         <w:rPr>
           <w:rFonts w:ascii="Trebuchet MS" w:eastAsia="Trebuchet MS" w:hAnsi="Trebuchet MS" w:cs="Trebuchet MS"/>
@@ -2071,12 +2290,21 @@
         </w:rPr>
         <w:t xml:space="preserve"> are </w:t>
       </w:r>
+      <w:proofErr w:type="spellStart"/>
       <w:r>
         <w:rPr>
           <w:rFonts w:ascii="Trebuchet MS" w:eastAsia="Trebuchet MS" w:hAnsi="Trebuchet MS" w:cs="Trebuchet MS"/>
           <w:u w:val="single"/>
         </w:rPr>
-        <w:t>numpy one-dimensional arrays</w:t>
+        <w:t>numpy</w:t>
+      </w:r>
+      <w:proofErr w:type="spellEnd"/>
+      <w:r>
+        <w:rPr>
+          <w:rFonts w:ascii="Trebuchet MS" w:eastAsia="Trebuchet MS" w:hAnsi="Trebuchet MS" w:cs="Trebuchet MS"/>
+          <w:u w:val="single"/>
+        </w:rPr>
+        <w:t xml:space="preserve"> one-dimensional arrays</w:t>
       </w:r>
       <w:r>
         <w:rPr>
@@ -2108,7 +2336,21 @@
         <w:rPr>
           <w:rFonts w:ascii="Trebuchet MS" w:eastAsia="Trebuchet MS" w:hAnsi="Trebuchet MS" w:cs="Trebuchet MS"/>
         </w:rPr>
-        <w:t xml:space="preserve"> The documentation for numpy N-dimensional arrays can be found </w:t>
+        <w:t xml:space="preserve"> The documentation for </w:t>
+      </w:r>
+      <w:proofErr w:type="spellStart"/>
+      <w:r>
+        <w:rPr>
+          <w:rFonts w:ascii="Trebuchet MS" w:eastAsia="Trebuchet MS" w:hAnsi="Trebuchet MS" w:cs="Trebuchet MS"/>
+        </w:rPr>
+        <w:t>numpy</w:t>
+      </w:r>
+      <w:proofErr w:type="spellEnd"/>
+      <w:r>
+        <w:rPr>
+          <w:rFonts w:ascii="Trebuchet MS" w:eastAsia="Trebuchet MS" w:hAnsi="Trebuchet MS" w:cs="Trebuchet MS"/>
+        </w:rPr>
+        <w:t xml:space="preserve"> N-dimensional arrays can be found </w:t>
       </w:r>
       <w:hyperlink r:id="rId7">
         <w:r>
@@ -2153,6 +2395,7 @@
         </w:rPr>
         <w:t xml:space="preserve"> </w:t>
       </w:r>
+      <w:proofErr w:type="spellStart"/>
       <w:r>
         <w:rPr>
           <w:rFonts w:ascii="Courier New" w:eastAsia="Courier New" w:hAnsi="Courier New" w:cs="Courier New"/>
@@ -2161,6 +2404,7 @@
         </w:rPr>
         <w:t>test_generate_models</w:t>
       </w:r>
+      <w:proofErr w:type="spellEnd"/>
       <w:r>
         <w:rPr>
           <w:rFonts w:ascii="Trebuchet MS" w:eastAsia="Trebuchet MS" w:hAnsi="Trebuchet MS" w:cs="Trebuchet MS"/>
@@ -2185,7 +2429,7 @@
     </w:p>
     <w:p>
       <w:pPr>
-        <w:pStyle w:val="Heading2"/>
+        <w:pStyle w:val="Titre2"/>
         <w:rPr>
           <w:rFonts w:ascii="Trebuchet MS" w:eastAsia="Trebuchet MS" w:hAnsi="Trebuchet MS" w:cs="Trebuchet MS"/>
         </w:rPr>
@@ -2216,6 +2460,7 @@
         </w:rPr>
         <w:t xml:space="preserve">In this problem we will write a function to help us evaluate the regression models made with </w:t>
       </w:r>
+      <w:proofErr w:type="spellStart"/>
       <w:r>
         <w:rPr>
           <w:rFonts w:ascii="Courier New" w:eastAsia="Courier New" w:hAnsi="Courier New" w:cs="Courier New"/>
@@ -2224,6 +2469,7 @@
         </w:rPr>
         <w:t>generate_models</w:t>
       </w:r>
+      <w:proofErr w:type="spellEnd"/>
       <w:r>
         <w:rPr>
           <w:rFonts w:ascii="Trebuchet MS" w:eastAsia="Trebuchet MS" w:hAnsi="Trebuchet MS" w:cs="Trebuchet MS"/>
@@ -2322,8 +2568,12 @@
     </w:p>
     <w:p>
       <w:pPr>
-        <w:rPr>
-          <w:rFonts w:ascii="Trebuchet MS" w:eastAsia="Trebuchet MS" w:hAnsi="Trebuchet MS" w:cs="Trebuchet MS"/>
+        <w:spacing w:line="240" w:lineRule="auto"/>
+        <w:rPr>
+          <w:rFonts w:ascii="Trebuchet MS" w:eastAsia="Times New Roman" w:hAnsi="Trebuchet MS" w:cs="Times New Roman"/>
+          <w:sz w:val="24"/>
+          <w:szCs w:val="24"/>
+          <w:lang w:val="en-US" w:eastAsia="zh-CN"/>
         </w:rPr>
       </w:pPr>
       <w:r>
@@ -2333,6 +2583,7 @@
         </w:rPr>
         <w:t xml:space="preserve">Implement the function </w:t>
       </w:r>
+      <w:proofErr w:type="spellStart"/>
       <w:r>
         <w:rPr>
           <w:rFonts w:ascii="Courier New" w:eastAsia="Courier New" w:hAnsi="Courier New" w:cs="Courier New"/>
@@ -2341,6 +2592,7 @@
         </w:rPr>
         <w:t>evaluate_models_on_training</w:t>
       </w:r>
+      <w:proofErr w:type="spellEnd"/>
       <w:r>
         <w:rPr>
           <w:rFonts w:ascii="Trebuchet MS" w:eastAsia="Trebuchet MS" w:hAnsi="Trebuchet MS" w:cs="Trebuchet MS"/>
@@ -2359,6 +2611,94 @@
           <w:rFonts w:ascii="Trebuchet MS" w:eastAsia="Trebuchet MS" w:hAnsi="Trebuchet MS" w:cs="Trebuchet MS"/>
         </w:rPr>
         <w:t>.</w:t>
+      </w:r>
+      <w:r>
+        <w:rPr>
+          <w:rFonts w:ascii="Trebuchet MS" w:eastAsia="Trebuchet MS" w:hAnsi="Trebuchet MS" w:cs="Trebuchet MS"/>
+        </w:rPr>
+        <w:t xml:space="preserve"> Hint: You might </w:t>
+      </w:r>
+      <w:r>
+        <w:rPr>
+          <w:rFonts w:ascii="Trebuchet MS" w:hAnsi="Trebuchet MS"/>
+        </w:rPr>
+        <w:t>find</w:t>
+      </w:r>
+      <w:r>
+        <w:rPr>
+          <w:rFonts w:ascii="Trebuchet MS" w:hAnsi="Trebuchet MS"/>
+          <w:lang w:val="en-US" w:eastAsia="zh-CN"/>
+        </w:rPr>
+        <w:t> </w:t>
+      </w:r>
+      <w:hyperlink r:id="rId9" w:tgtFrame="_blank" w:history="1">
+        <w:r>
+          <w:rPr>
+            <w:rStyle w:val="Lienhypertexte"/>
+            <w:rFonts w:ascii="Trebuchet MS" w:hAnsi="Trebuchet MS"/>
+            <w:lang w:val="en-US" w:eastAsia="zh-CN"/>
+          </w:rPr>
+          <w:t>numpy.poly1d</w:t>
+        </w:r>
+      </w:hyperlink>
+      <w:r>
+        <w:rPr>
+          <w:rFonts w:ascii="Trebuchet MS" w:hAnsi="Trebuchet MS"/>
+          <w:lang w:val="en-US" w:eastAsia="zh-CN"/>
+        </w:rPr>
+        <w:t> or </w:t>
+      </w:r>
+      <w:proofErr w:type="spellStart"/>
+      <w:r>
+        <w:rPr>
+          <w:rFonts w:ascii="Trebuchet MS" w:hAnsi="Trebuchet MS"/>
+          <w:lang w:val="fr-FR" w:eastAsia="zh-CN"/>
+        </w:rPr>
+        <w:fldChar w:fldCharType="begin"/>
+      </w:r>
+      <w:r>
+        <w:rPr>
+          <w:rFonts w:ascii="Trebuchet MS" w:hAnsi="Trebuchet MS"/>
+          <w:lang w:val="en-US" w:eastAsia="zh-CN"/>
+        </w:rPr>
+        <w:instrText xml:space="preserve"> HYPERLINK "https://docs.scipy.org/doc/numpy-1.15.1/reference/generated/numpy.polyval.html" \t "_blank" </w:instrText>
+      </w:r>
+      <w:r>
+        <w:rPr>
+          <w:rFonts w:ascii="Trebuchet MS" w:hAnsi="Trebuchet MS"/>
+          <w:lang w:val="fr-FR" w:eastAsia="zh-CN"/>
+        </w:rPr>
+        <w:fldChar w:fldCharType="separate"/>
+      </w:r>
+      <w:r>
+        <w:rPr>
+          <w:rStyle w:val="Lienhypertexte"/>
+          <w:rFonts w:ascii="Trebuchet MS" w:hAnsi="Trebuchet MS"/>
+          <w:lang w:val="en-US" w:eastAsia="zh-CN"/>
+        </w:rPr>
+        <w:t>numpy.polyval</w:t>
+      </w:r>
+      <w:proofErr w:type="spellEnd"/>
+      <w:r>
+        <w:rPr>
+          <w:rFonts w:ascii="Trebuchet MS" w:hAnsi="Trebuchet MS"/>
+          <w:lang w:val="fr-FR" w:eastAsia="zh-CN"/>
+        </w:rPr>
+        <w:fldChar w:fldCharType="end"/>
+      </w:r>
+      <w:r>
+        <w:rPr>
+          <w:rFonts w:ascii="Trebuchet MS" w:hAnsi="Trebuchet MS"/>
+          <w:lang w:val="en-US" w:eastAsia="zh-CN"/>
+        </w:rPr>
+        <w:t xml:space="preserve"> helpful for </w:t>
+      </w:r>
+      <w:r>
+        <w:rPr>
+          <w:rFonts w:ascii="Trebuchet MS" w:hAnsi="Trebuchet MS"/>
+          <w:lang w:val="en-US" w:eastAsia="zh-CN"/>
+        </w:rPr>
+        <w:t>calculating the predicted y values based on the model.</w:t>
       </w:r>
     </w:p>
     <w:p>
@@ -2524,7 +2864,23 @@
           <w:rFonts w:ascii="Trebuchet MS" w:eastAsia="Trebuchet MS" w:hAnsi="Trebuchet MS" w:cs="Trebuchet MS"/>
           <w:highlight w:val="white"/>
         </w:rPr>
-        <w:t>You may assume this function will only be used in the case where the x-axis is years and the y-axis is degrees Celsius.</w:t>
+        <w:t xml:space="preserve">You may assume this function will only be used in the case where the x-axis is years and the y-axis </w:t>
+      </w:r>
+      <w:proofErr w:type="gramStart"/>
+      <w:r>
+        <w:rPr>
+          <w:rFonts w:ascii="Trebuchet MS" w:eastAsia="Trebuchet MS" w:hAnsi="Trebuchet MS" w:cs="Trebuchet MS"/>
+          <w:highlight w:val="white"/>
+        </w:rPr>
+        <w:t>is</w:t>
+      </w:r>
+      <w:proofErr w:type="gramEnd"/>
+      <w:r>
+        <w:rPr>
+          <w:rFonts w:ascii="Trebuchet MS" w:eastAsia="Trebuchet MS" w:hAnsi="Trebuchet MS" w:cs="Trebuchet MS"/>
+          <w:highlight w:val="white"/>
+        </w:rPr>
+        <w:t xml:space="preserve"> degrees Celsius.</w:t>
       </w:r>
     </w:p>
     <w:p>
@@ -2601,7 +2957,7 @@
               </w:rPr>
               <w:t xml:space="preserve">This ratio measures how likely it is that you’d see the trend in your data (upward/downward) and fitting curve just by chance. The larger the absolute value of this ratio is, the more likely it is that the trend is by chance. We won’t cover this evaluation method in class, so if you are interested in learning more check out: </w:t>
             </w:r>
-            <w:hyperlink r:id="rId9">
+            <w:hyperlink r:id="rId10">
               <w:r>
                 <w:rPr>
                   <w:rFonts w:ascii="Trebuchet MS" w:eastAsia="Trebuchet MS" w:hAnsi="Trebuchet MS" w:cs="Trebuchet MS"/>
@@ -2638,6 +2994,7 @@
               </w:rPr>
               <w:t xml:space="preserve">In our case, if the absolute value of the ratio is less than 0.5, the trend is significant (i.e., not by chance). We have provided you with a helper function </w:t>
             </w:r>
+            <w:proofErr w:type="spellStart"/>
             <w:r>
               <w:rPr>
                 <w:rFonts w:ascii="Courier New" w:eastAsia="Courier New" w:hAnsi="Courier New" w:cs="Courier New"/>
@@ -2646,6 +3003,7 @@
               </w:rPr>
               <w:t>se_over_slope</w:t>
             </w:r>
+            <w:proofErr w:type="spellEnd"/>
             <w:r>
               <w:rPr>
                 <w:rFonts w:ascii="Trebuchet MS" w:eastAsia="Trebuchet MS" w:hAnsi="Trebuchet MS" w:cs="Trebuchet MS"/>
@@ -2666,7 +3024,7 @@
     </w:p>
     <w:p>
       <w:pPr>
-        <w:pStyle w:val="Heading2"/>
+        <w:pStyle w:val="Titre2"/>
         <w:rPr>
           <w:rFonts w:ascii="Trebuchet MS" w:eastAsia="Trebuchet MS" w:hAnsi="Trebuchet MS" w:cs="Trebuchet MS"/>
         </w:rPr>
@@ -2736,7 +3094,7 @@
     </w:p>
     <w:p>
       <w:pPr>
-        <w:pStyle w:val="Heading3"/>
+        <w:pStyle w:val="Titre3"/>
         <w:spacing w:line="284" w:lineRule="auto"/>
         <w:ind w:right="480"/>
         <w:rPr>
@@ -2818,6 +3176,7 @@
         </w:rPr>
         <w:t xml:space="preserve"> with </w:t>
       </w:r>
+      <w:proofErr w:type="spellStart"/>
       <w:r>
         <w:rPr>
           <w:rFonts w:ascii="Courier New" w:eastAsia="Courier New" w:hAnsi="Courier New" w:cs="Courier New"/>
@@ -2826,6 +3185,7 @@
         </w:rPr>
         <w:t>generate_models</w:t>
       </w:r>
+      <w:proofErr w:type="spellEnd"/>
       <w:r>
         <w:rPr>
           <w:rFonts w:ascii="Trebuchet MS" w:eastAsia="Trebuchet MS" w:hAnsi="Trebuchet MS" w:cs="Trebuchet MS"/>
@@ -2839,6 +3199,7 @@
         </w:rPr>
         <w:t xml:space="preserve">and plot the regression results using </w:t>
       </w:r>
+      <w:proofErr w:type="spellStart"/>
       <w:r>
         <w:rPr>
           <w:rFonts w:ascii="Courier New" w:eastAsia="Courier New" w:hAnsi="Courier New" w:cs="Courier New"/>
@@ -2847,6 +3208,7 @@
         </w:rPr>
         <w:t>evaluate_models_on_training</w:t>
       </w:r>
+      <w:proofErr w:type="spellEnd"/>
       <w:r>
         <w:rPr>
           <w:rFonts w:ascii="Trebuchet MS" w:eastAsia="Trebuchet MS" w:hAnsi="Trebuchet MS" w:cs="Trebuchet MS"/>
@@ -2856,7 +3218,7 @@
     </w:p>
     <w:p>
       <w:pPr>
-        <w:pStyle w:val="Heading3"/>
+        <w:pStyle w:val="Titre3"/>
         <w:spacing w:line="284" w:lineRule="auto"/>
         <w:ind w:right="480"/>
         <w:rPr>
@@ -2869,6 +3231,7 @@
         <w:rPr>
           <w:rFonts w:ascii="Trebuchet MS" w:eastAsia="Trebuchet MS" w:hAnsi="Trebuchet MS" w:cs="Trebuchet MS"/>
         </w:rPr>
+        <w:lastRenderedPageBreak/>
         <w:t>Part 4B: Annual Temperature</w:t>
       </w:r>
     </w:p>
@@ -2882,7 +3245,19 @@
         <w:rPr>
           <w:rFonts w:ascii="Trebuchet MS" w:eastAsia="Trebuchet MS" w:hAnsi="Trebuchet MS" w:cs="Trebuchet MS"/>
         </w:rPr>
-        <w:t xml:space="preserve">Let’s try another way to sample data points. Instead of looking at the change in temperature for a single day, we will look at the change in the average annual temperature. Repeat the steps in 3A but now let the y coordinates be the </w:t>
+        <w:t xml:space="preserve">Let’s try another way to sample data points. Instead of looking at the change in temperature for a single day, we will look at the change in the average annual temperature. Repeat the steps in </w:t>
+      </w:r>
+      <w:r>
+        <w:rPr>
+          <w:rFonts w:ascii="Trebuchet MS" w:eastAsia="Trebuchet MS" w:hAnsi="Trebuchet MS" w:cs="Trebuchet MS"/>
+        </w:rPr>
+        <w:t>4</w:t>
+      </w:r>
+      <w:r>
+        <w:rPr>
+          <w:rFonts w:ascii="Trebuchet MS" w:eastAsia="Trebuchet MS" w:hAnsi="Trebuchet MS" w:cs="Trebuchet MS"/>
+        </w:rPr>
+        <w:t xml:space="preserve">A but now let the y coordinates be the </w:t>
       </w:r>
       <w:r>
         <w:rPr>
@@ -2932,6 +3307,7 @@
         </w:rPr>
         <w:t xml:space="preserve">Implement the function </w:t>
       </w:r>
+      <w:proofErr w:type="spellStart"/>
       <w:r>
         <w:rPr>
           <w:rFonts w:ascii="Courier New" w:eastAsia="Courier New" w:hAnsi="Courier New" w:cs="Courier New"/>
@@ -2940,6 +3316,7 @@
         </w:rPr>
         <w:t>gen_cities_avg</w:t>
       </w:r>
+      <w:proofErr w:type="spellEnd"/>
       <w:r>
         <w:rPr>
           <w:rFonts w:ascii="Trebuchet MS" w:eastAsia="Trebuchet MS" w:hAnsi="Trebuchet MS" w:cs="Trebuchet MS"/>
@@ -2972,13 +3349,23 @@
         </w:rPr>
         <w:t xml:space="preserve"> </w:t>
       </w:r>
+      <w:proofErr w:type="spellStart"/>
       <w:r>
         <w:rPr>
           <w:rFonts w:ascii="Courier New" w:eastAsia="Courier New" w:hAnsi="Courier New" w:cs="Courier New"/>
           <w:sz w:val="24"/>
           <w:szCs w:val="24"/>
         </w:rPr>
-        <w:t>test_gen_cities_avg.</w:t>
+        <w:t>test_gen_cities_avg</w:t>
+      </w:r>
+      <w:proofErr w:type="spellEnd"/>
+      <w:r>
+        <w:rPr>
+          <w:rFonts w:ascii="Courier New" w:eastAsia="Courier New" w:hAnsi="Courier New" w:cs="Courier New"/>
+          <w:sz w:val="24"/>
+          <w:szCs w:val="24"/>
+        </w:rPr>
+        <w:t>.</w:t>
       </w:r>
       <w:r>
         <w:rPr>
@@ -3128,7 +3515,21 @@
               <w:rPr>
                 <w:rFonts w:ascii="Trebuchet MS" w:eastAsia="Trebuchet MS" w:hAnsi="Trebuchet MS" w:cs="Trebuchet MS"/>
               </w:rPr>
-              <w:t>What difference does choosing a specific day to plot the data versus calculating the yearly average have on the goodness of fit of the model? Interpret the results.</w:t>
+              <w:t xml:space="preserve">What difference does </w:t>
+            </w:r>
+            <w:proofErr w:type="gramStart"/>
+            <w:r>
+              <w:rPr>
+                <w:rFonts w:ascii="Trebuchet MS" w:eastAsia="Trebuchet MS" w:hAnsi="Trebuchet MS" w:cs="Trebuchet MS"/>
+              </w:rPr>
+              <w:t>choosing</w:t>
+            </w:r>
+            <w:proofErr w:type="gramEnd"/>
+            <w:r>
+              <w:rPr>
+                <w:rFonts w:ascii="Trebuchet MS" w:eastAsia="Trebuchet MS" w:hAnsi="Trebuchet MS" w:cs="Trebuchet MS"/>
+              </w:rPr>
+              <w:t xml:space="preserve"> a specific day to plot the data versus calculating the yearly average have on the goodness of fit of the model? Interpret the results.</w:t>
             </w:r>
           </w:p>
           <w:p>
@@ -3174,7 +3575,7 @@
     </w:tbl>
     <w:p>
       <w:pPr>
-        <w:pStyle w:val="Heading1"/>
+        <w:pStyle w:val="Titre1"/>
         <w:rPr>
           <w:b/>
         </w:rPr>
@@ -3184,7 +3585,7 @@
     </w:p>
     <w:p>
       <w:pPr>
-        <w:pStyle w:val="Heading1"/>
+        <w:pStyle w:val="Titre1"/>
         <w:rPr>
           <w:highlight w:val="white"/>
         </w:rPr>
@@ -3239,7 +3640,7 @@
     </w:p>
     <w:p>
       <w:pPr>
-        <w:pStyle w:val="Heading2"/>
+        <w:pStyle w:val="Titre2"/>
       </w:pPr>
       <w:bookmarkStart w:id="12" w:name="_azdntu30m1yh" w:colFirst="0" w:colLast="0"/>
       <w:bookmarkEnd w:id="12"/>
@@ -3269,6 +3670,7 @@
         </w:rPr>
         <w:t xml:space="preserve"> </w:t>
       </w:r>
+      <w:proofErr w:type="spellStart"/>
       <w:r>
         <w:rPr>
           <w:rFonts w:ascii="Courier New" w:eastAsia="Courier New" w:hAnsi="Courier New" w:cs="Courier New"/>
@@ -3278,6 +3680,7 @@
         </w:rPr>
         <w:t>find_interval</w:t>
       </w:r>
+      <w:proofErr w:type="spellEnd"/>
       <w:r>
         <w:rPr>
           <w:rFonts w:ascii="Trebuchet MS" w:eastAsia="Trebuchet MS" w:hAnsi="Trebuchet MS" w:cs="Trebuchet MS"/>
@@ -3315,6 +3718,7 @@
         </w:rPr>
         <w:t xml:space="preserve">our code should pass </w:t>
       </w:r>
+      <w:proofErr w:type="spellStart"/>
       <w:r>
         <w:rPr>
           <w:rFonts w:ascii="Courier New" w:eastAsia="Courier New" w:hAnsi="Courier New" w:cs="Courier New"/>
@@ -3332,6 +3736,7 @@
         </w:rPr>
         <w:t>find_interval</w:t>
       </w:r>
+      <w:proofErr w:type="spellEnd"/>
       <w:r>
         <w:rPr>
           <w:rFonts w:ascii="Trebuchet MS" w:eastAsia="Trebuchet MS" w:hAnsi="Trebuchet MS" w:cs="Trebuchet MS"/>
@@ -3405,173 +3810,205 @@
         </w:rPr>
         <w:t xml:space="preserve"> are considered equal if </w:t>
       </w:r>
+      <w:proofErr w:type="gramStart"/>
       <w:r>
         <w:rPr>
           <w:rFonts w:ascii="Courier New" w:eastAsia="Courier New" w:hAnsi="Courier New" w:cs="Courier New"/>
           <w:sz w:val="24"/>
           <w:szCs w:val="24"/>
         </w:rPr>
-        <w:t>abs(x - y) &lt;= 1e-8</w:t>
-      </w:r>
-      <w:r>
-        <w:rPr>
-          <w:rFonts w:ascii="Trebuchet MS" w:eastAsia="Trebuchet MS" w:hAnsi="Trebuchet MS" w:cs="Trebuchet MS"/>
-        </w:rPr>
-        <w:t>).</w:t>
-      </w:r>
-    </w:p>
-    <w:p>
-      <w:pPr>
-        <w:pStyle w:val="Heading2"/>
-      </w:pPr>
-      <w:bookmarkStart w:id="13" w:name="_ra56lq4agmwc" w:colFirst="0" w:colLast="0"/>
-      <w:bookmarkEnd w:id="13"/>
-      <w:r>
-        <w:t>Part 5B: Increasing or Decreasing?</w:t>
-      </w:r>
-    </w:p>
-    <w:p>
-      <w:pPr>
-        <w:rPr>
-          <w:rFonts w:ascii="Trebuchet MS" w:eastAsia="Trebuchet MS" w:hAnsi="Trebuchet MS" w:cs="Trebuchet MS"/>
-        </w:rPr>
-      </w:pPr>
-      <w:r>
-        <w:rPr>
-          <w:rFonts w:ascii="Trebuchet MS" w:eastAsia="Trebuchet MS" w:hAnsi="Trebuchet MS" w:cs="Trebuchet MS"/>
-          <w:b/>
-        </w:rPr>
-        <w:t>Write your code for Problem 5B under</w:t>
-      </w:r>
-      <w:r>
-        <w:rPr>
-          <w:rFonts w:ascii="Trebuchet MS" w:eastAsia="Trebuchet MS" w:hAnsi="Trebuchet MS" w:cs="Trebuchet MS"/>
-        </w:rPr>
-        <w:t xml:space="preserve"> </w:t>
-      </w:r>
+        <w:t>abs(</w:t>
+      </w:r>
+      <w:proofErr w:type="gramEnd"/>
       <w:r>
         <w:rPr>
           <w:rFonts w:ascii="Courier New" w:eastAsia="Courier New" w:hAnsi="Courier New" w:cs="Courier New"/>
           <w:sz w:val="24"/>
           <w:szCs w:val="24"/>
         </w:rPr>
-        <w:t>if __name__ == ‘__main__’:</w:t>
-      </w:r>
-      <w:r>
-        <w:rPr>
-          <w:rFonts w:ascii="Trebuchet MS" w:eastAsia="Trebuchet MS" w:hAnsi="Trebuchet MS" w:cs="Trebuchet MS"/>
-        </w:rPr>
-        <w:t>.</w:t>
-      </w:r>
-    </w:p>
-    <w:p>
-      <w:pPr>
-        <w:rPr>
-          <w:rFonts w:ascii="Trebuchet MS" w:eastAsia="Trebuchet MS" w:hAnsi="Trebuchet MS" w:cs="Trebuchet MS"/>
-          <w:sz w:val="12"/>
-          <w:szCs w:val="12"/>
-        </w:rPr>
-      </w:pPr>
-    </w:p>
-    <w:p>
-      <w:pPr>
-        <w:rPr>
-          <w:rFonts w:ascii="Trebuchet MS" w:eastAsia="Trebuchet MS" w:hAnsi="Trebuchet MS" w:cs="Trebuchet MS"/>
-          <w:highlight w:val="white"/>
-        </w:rPr>
-      </w:pPr>
-      <w:r>
-        <w:rPr>
-          <w:rFonts w:ascii="Trebuchet MS" w:eastAsia="Trebuchet MS" w:hAnsi="Trebuchet MS" w:cs="Trebuchet MS"/>
-          <w:highlight w:val="white"/>
-        </w:rPr>
-        <w:t xml:space="preserve">Suppose you are the mayor of Los Angeles, and you are taking a data-driven approach to policy.  Use your implementation of </w:t>
+        <w:t>x - y) &lt;= 1e-8</w:t>
+      </w:r>
+      <w:r>
+        <w:rPr>
+          <w:rFonts w:ascii="Trebuchet MS" w:eastAsia="Trebuchet MS" w:hAnsi="Trebuchet MS" w:cs="Trebuchet MS"/>
+        </w:rPr>
+        <w:t>).</w:t>
+      </w:r>
+    </w:p>
+    <w:p>
+      <w:pPr>
+        <w:pStyle w:val="Titre2"/>
+      </w:pPr>
+      <w:bookmarkStart w:id="13" w:name="_ra56lq4agmwc" w:colFirst="0" w:colLast="0"/>
+      <w:bookmarkEnd w:id="13"/>
+      <w:r>
+        <w:t>Part 5B: Increasing or Decreasing?</w:t>
+      </w:r>
+    </w:p>
+    <w:p>
+      <w:pPr>
+        <w:rPr>
+          <w:rFonts w:ascii="Trebuchet MS" w:eastAsia="Trebuchet MS" w:hAnsi="Trebuchet MS" w:cs="Trebuchet MS"/>
+        </w:rPr>
+      </w:pPr>
+      <w:r>
+        <w:rPr>
+          <w:rFonts w:ascii="Trebuchet MS" w:eastAsia="Trebuchet MS" w:hAnsi="Trebuchet MS" w:cs="Trebuchet MS"/>
+          <w:b/>
+        </w:rPr>
+        <w:t>Write your code for Problem 5B under</w:t>
+      </w:r>
+      <w:r>
+        <w:rPr>
+          <w:rFonts w:ascii="Trebuchet MS" w:eastAsia="Trebuchet MS" w:hAnsi="Trebuchet MS" w:cs="Trebuchet MS"/>
+        </w:rPr>
+        <w:t xml:space="preserve"> </w:t>
       </w:r>
       <w:r>
         <w:rPr>
           <w:rFonts w:ascii="Courier New" w:eastAsia="Courier New" w:hAnsi="Courier New" w:cs="Courier New"/>
           <w:sz w:val="24"/>
           <w:szCs w:val="24"/>
-          <w:highlight w:val="white"/>
-        </w:rPr>
-        <w:t>find_interval</w:t>
-      </w:r>
-      <w:r>
-        <w:rPr>
-          <w:rFonts w:ascii="Trebuchet MS" w:eastAsia="Trebuchet MS" w:hAnsi="Trebuchet MS" w:cs="Trebuchet MS"/>
-          <w:highlight w:val="white"/>
-        </w:rPr>
-        <w:t xml:space="preserve"> to call your citizens to action against rising temperatures!  Find a window of </w:t>
-      </w:r>
-      <w:r>
-        <w:rPr>
-          <w:rFonts w:ascii="Trebuchet MS" w:eastAsia="Trebuchet MS" w:hAnsi="Trebuchet MS" w:cs="Trebuchet MS"/>
-          <w:b/>
-          <w:highlight w:val="white"/>
-        </w:rPr>
-        <w:t>30 years</w:t>
-      </w:r>
-      <w:r>
-        <w:rPr>
-          <w:rFonts w:ascii="Trebuchet MS" w:eastAsia="Trebuchet MS" w:hAnsi="Trebuchet MS" w:cs="Trebuchet MS"/>
-          <w:highlight w:val="white"/>
-        </w:rPr>
-        <w:t xml:space="preserve"> that shows that the </w:t>
-      </w:r>
-      <w:r>
-        <w:rPr>
-          <w:rFonts w:ascii="Trebuchet MS" w:eastAsia="Trebuchet MS" w:hAnsi="Trebuchet MS" w:cs="Trebuchet MS"/>
-          <w:b/>
-          <w:highlight w:val="white"/>
-        </w:rPr>
-        <w:t>average annual</w:t>
-      </w:r>
-      <w:r>
-        <w:rPr>
-          <w:rFonts w:ascii="Trebuchet MS" w:eastAsia="Trebuchet MS" w:hAnsi="Trebuchet MS" w:cs="Trebuchet MS"/>
-          <w:highlight w:val="white"/>
-        </w:rPr>
-        <w:t xml:space="preserve"> temperature in </w:t>
-      </w:r>
-      <w:r>
-        <w:rPr>
-          <w:rFonts w:ascii="Trebuchet MS" w:eastAsia="Trebuchet MS" w:hAnsi="Trebuchet MS" w:cs="Trebuchet MS"/>
-          <w:b/>
-          <w:highlight w:val="white"/>
-        </w:rPr>
-        <w:t>Los Angeles</w:t>
-      </w:r>
-      <w:r>
-        <w:rPr>
-          <w:rFonts w:ascii="Trebuchet MS" w:eastAsia="Trebuchet MS" w:hAnsi="Trebuchet MS" w:cs="Trebuchet MS"/>
-          <w:highlight w:val="white"/>
-        </w:rPr>
-        <w:t xml:space="preserve"> is </w:t>
-      </w:r>
-      <w:r>
-        <w:rPr>
-          <w:rFonts w:ascii="Trebuchet MS" w:eastAsia="Trebuchet MS" w:hAnsi="Trebuchet MS" w:cs="Trebuchet MS"/>
-          <w:b/>
-          <w:highlight w:val="white"/>
-        </w:rPr>
-        <w:t>rising</w:t>
-      </w:r>
-      <w:r>
-        <w:rPr>
-          <w:rFonts w:ascii="Trebuchet MS" w:eastAsia="Trebuchet MS" w:hAnsi="Trebuchet MS" w:cs="Trebuchet MS"/>
-          <w:highlight w:val="white"/>
-        </w:rPr>
-        <w:t xml:space="preserve">. Plot the corresponding model with </w:t>
-      </w:r>
+        </w:rPr>
+        <w:t>if __name__ == ‘__main__</w:t>
+      </w:r>
+      <w:proofErr w:type="gramStart"/>
       <w:r>
         <w:rPr>
           <w:rFonts w:ascii="Courier New" w:eastAsia="Courier New" w:hAnsi="Courier New" w:cs="Courier New"/>
           <w:sz w:val="24"/>
           <w:szCs w:val="24"/>
+        </w:rPr>
+        <w:t>’:</w:t>
+      </w:r>
+      <w:r>
+        <w:rPr>
+          <w:rFonts w:ascii="Trebuchet MS" w:eastAsia="Trebuchet MS" w:hAnsi="Trebuchet MS" w:cs="Trebuchet MS"/>
+        </w:rPr>
+        <w:t>.</w:t>
+      </w:r>
+      <w:proofErr w:type="gramEnd"/>
+    </w:p>
+    <w:p>
+      <w:pPr>
+        <w:rPr>
+          <w:rFonts w:ascii="Trebuchet MS" w:eastAsia="Trebuchet MS" w:hAnsi="Trebuchet MS" w:cs="Trebuchet MS"/>
+          <w:sz w:val="12"/>
+          <w:szCs w:val="12"/>
+        </w:rPr>
+      </w:pPr>
+    </w:p>
+    <w:p>
+      <w:pPr>
+        <w:rPr>
+          <w:rFonts w:ascii="Trebuchet MS" w:eastAsia="Trebuchet MS" w:hAnsi="Trebuchet MS" w:cs="Trebuchet MS"/>
+          <w:highlight w:val="white"/>
+        </w:rPr>
+      </w:pPr>
+      <w:r>
+        <w:rPr>
+          <w:rFonts w:ascii="Trebuchet MS" w:eastAsia="Trebuchet MS" w:hAnsi="Trebuchet MS" w:cs="Trebuchet MS"/>
+          <w:highlight w:val="white"/>
+        </w:rPr>
+        <w:t xml:space="preserve">Suppose you are the mayor of Los Angeles, and you are taking a data-driven approach to policy.  Use your implementation of </w:t>
+      </w:r>
+      <w:proofErr w:type="spellStart"/>
+      <w:r>
+        <w:rPr>
+          <w:rFonts w:ascii="Courier New" w:eastAsia="Courier New" w:hAnsi="Courier New" w:cs="Courier New"/>
+          <w:sz w:val="24"/>
+          <w:szCs w:val="24"/>
+          <w:highlight w:val="white"/>
+        </w:rPr>
+        <w:t>find_interval</w:t>
+      </w:r>
+      <w:proofErr w:type="spellEnd"/>
+      <w:r>
+        <w:rPr>
+          <w:rFonts w:ascii="Trebuchet MS" w:eastAsia="Trebuchet MS" w:hAnsi="Trebuchet MS" w:cs="Trebuchet MS"/>
+          <w:highlight w:val="white"/>
+        </w:rPr>
+        <w:t xml:space="preserve"> to call your citizens to action against </w:t>
+      </w:r>
+      <w:r>
+        <w:rPr>
+          <w:rFonts w:ascii="Trebuchet MS" w:eastAsia="Trebuchet MS" w:hAnsi="Trebuchet MS" w:cs="Trebuchet MS"/>
+          <w:highlight w:val="white"/>
+        </w:rPr>
+        <w:lastRenderedPageBreak/>
+        <w:t xml:space="preserve">rising temperatures!  Find a window of </w:t>
+      </w:r>
+      <w:r>
+        <w:rPr>
+          <w:rFonts w:ascii="Trebuchet MS" w:eastAsia="Trebuchet MS" w:hAnsi="Trebuchet MS" w:cs="Trebuchet MS"/>
+          <w:b/>
+          <w:highlight w:val="white"/>
+        </w:rPr>
+        <w:t>30 years</w:t>
+      </w:r>
+      <w:r>
+        <w:rPr>
+          <w:rFonts w:ascii="Trebuchet MS" w:eastAsia="Trebuchet MS" w:hAnsi="Trebuchet MS" w:cs="Trebuchet MS"/>
+          <w:highlight w:val="white"/>
+        </w:rPr>
+        <w:t xml:space="preserve"> that shows that the </w:t>
+      </w:r>
+      <w:r>
+        <w:rPr>
+          <w:rFonts w:ascii="Trebuchet MS" w:eastAsia="Trebuchet MS" w:hAnsi="Trebuchet MS" w:cs="Trebuchet MS"/>
+          <w:b/>
+          <w:highlight w:val="white"/>
+        </w:rPr>
+        <w:t>average annual</w:t>
+      </w:r>
+      <w:r>
+        <w:rPr>
+          <w:rFonts w:ascii="Trebuchet MS" w:eastAsia="Trebuchet MS" w:hAnsi="Trebuchet MS" w:cs="Trebuchet MS"/>
+          <w:highlight w:val="white"/>
+        </w:rPr>
+        <w:t xml:space="preserve"> temperature in </w:t>
+      </w:r>
+      <w:r>
+        <w:rPr>
+          <w:rFonts w:ascii="Trebuchet MS" w:eastAsia="Trebuchet MS" w:hAnsi="Trebuchet MS" w:cs="Trebuchet MS"/>
+          <w:b/>
+          <w:highlight w:val="white"/>
+        </w:rPr>
+        <w:t>Los Angeles</w:t>
+      </w:r>
+      <w:r>
+        <w:rPr>
+          <w:rFonts w:ascii="Trebuchet MS" w:eastAsia="Trebuchet MS" w:hAnsi="Trebuchet MS" w:cs="Trebuchet MS"/>
+          <w:highlight w:val="white"/>
+        </w:rPr>
+        <w:t xml:space="preserve"> is </w:t>
+      </w:r>
+      <w:r>
+        <w:rPr>
+          <w:rFonts w:ascii="Trebuchet MS" w:eastAsia="Trebuchet MS" w:hAnsi="Trebuchet MS" w:cs="Trebuchet MS"/>
+          <w:b/>
+          <w:highlight w:val="white"/>
+        </w:rPr>
+        <w:t>rising</w:t>
+      </w:r>
+      <w:r>
+        <w:rPr>
+          <w:rFonts w:ascii="Trebuchet MS" w:eastAsia="Trebuchet MS" w:hAnsi="Trebuchet MS" w:cs="Trebuchet MS"/>
+          <w:highlight w:val="white"/>
+        </w:rPr>
+        <w:t xml:space="preserve">. Plot the corresponding model with </w:t>
+      </w:r>
+      <w:proofErr w:type="spellStart"/>
+      <w:r>
+        <w:rPr>
+          <w:rFonts w:ascii="Courier New" w:eastAsia="Courier New" w:hAnsi="Courier New" w:cs="Courier New"/>
+          <w:sz w:val="24"/>
+          <w:szCs w:val="24"/>
           <w:highlight w:val="white"/>
         </w:rPr>
         <w:t>evaluate_models_on_training</w:t>
       </w:r>
+      <w:proofErr w:type="spellEnd"/>
       <w:r>
         <w:rPr>
           <w:rFonts w:ascii="Trebuchet MS" w:eastAsia="Trebuchet MS" w:hAnsi="Trebuchet MS" w:cs="Trebuchet MS"/>
@@ -3721,42 +4158,61 @@
         </w:rPr>
       </w:pPr>
       <w:r>
-        <w:t xml:space="preserve">Congratulations!  The political group “Turn Down the AC” has donated 1 trillion dollars to your campaign--as long as you amend your previous statements about temperature change to a more agnostic opinion.  Find a convincing window of </w:t>
-      </w:r>
-      <w:r>
-        <w:rPr>
+        <w:rPr>
+          <w:rFonts w:ascii="Trebuchet MS" w:hAnsi="Trebuchet MS"/>
+        </w:rPr>
+        <w:t xml:space="preserve">Congratulations! The political group “Turn Down the AC” has donated 1 trillion dollars to your campaign--as long as you amend your previous statements about temperature change to a more agnostic opinion.  Find a convincing window of </w:t>
+      </w:r>
+      <w:r>
+        <w:rPr>
+          <w:rFonts w:ascii="Trebuchet MS" w:hAnsi="Trebuchet MS"/>
           <w:b/>
         </w:rPr>
         <w:t>30 years</w:t>
       </w:r>
       <w:r>
+        <w:rPr>
+          <w:rFonts w:ascii="Trebuchet MS" w:hAnsi="Trebuchet MS"/>
+        </w:rPr>
         <w:t xml:space="preserve"> to show that the </w:t>
       </w:r>
       <w:r>
         <w:rPr>
+          <w:rFonts w:ascii="Trebuchet MS" w:hAnsi="Trebuchet MS"/>
           <w:b/>
         </w:rPr>
         <w:t>average annual</w:t>
       </w:r>
       <w:r>
+        <w:rPr>
+          <w:rFonts w:ascii="Trebuchet MS" w:hAnsi="Trebuchet MS"/>
+        </w:rPr>
         <w:t xml:space="preserve"> temperature in </w:t>
       </w:r>
       <w:r>
         <w:rPr>
+          <w:rFonts w:ascii="Trebuchet MS" w:hAnsi="Trebuchet MS"/>
           <w:b/>
         </w:rPr>
         <w:t>Los Angeles</w:t>
       </w:r>
       <w:r>
+        <w:rPr>
+          <w:rFonts w:ascii="Trebuchet MS" w:hAnsi="Trebuchet MS"/>
+        </w:rPr>
         <w:t xml:space="preserve"> is </w:t>
       </w:r>
       <w:r>
         <w:rPr>
+          <w:rFonts w:ascii="Trebuchet MS" w:hAnsi="Trebuchet MS"/>
           <w:b/>
         </w:rPr>
         <w:t>decreasing</w:t>
       </w:r>
       <w:r>
+        <w:rPr>
+          <w:rFonts w:ascii="Trebuchet MS" w:hAnsi="Trebuchet MS"/>
+        </w:rPr>
         <w:t xml:space="preserve">. </w:t>
       </w:r>
       <w:r>
@@ -3764,8 +4220,16 @@
           <w:rFonts w:ascii="Trebuchet MS" w:eastAsia="Trebuchet MS" w:hAnsi="Trebuchet MS" w:cs="Trebuchet MS"/>
           <w:highlight w:val="white"/>
         </w:rPr>
-        <w:t xml:space="preserve">Plot the corresponding model with </w:t>
-      </w:r>
+        <w:t>Plot the corresponding model with</w:t>
+      </w:r>
+      <w:r>
+        <w:rPr>
+          <w:rFonts w:ascii="Trebuchet MS" w:eastAsia="Trebuchet MS" w:hAnsi="Trebuchet MS" w:cs="Trebuchet MS"/>
+          <w:highlight w:val="white"/>
+        </w:rPr>
+        <w:t xml:space="preserve"> </w:t>
+      </w:r>
+      <w:proofErr w:type="spellStart"/>
       <w:r>
         <w:rPr>
           <w:rFonts w:ascii="Courier New" w:eastAsia="Courier New" w:hAnsi="Courier New" w:cs="Courier New"/>
@@ -3775,6 +4239,7 @@
         </w:rPr>
         <w:t>evaluate_models_on_training</w:t>
       </w:r>
+      <w:proofErr w:type="spellEnd"/>
       <w:r>
         <w:rPr>
           <w:rFonts w:ascii="Trebuchet MS" w:eastAsia="Trebuchet MS" w:hAnsi="Trebuchet MS" w:cs="Trebuchet MS"/>
@@ -3983,7 +4448,7 @@
     </w:tbl>
     <w:p>
       <w:pPr>
-        <w:pStyle w:val="Heading1"/>
+        <w:pStyle w:val="Titre1"/>
         <w:rPr>
           <w:b/>
         </w:rPr>
@@ -3993,7 +4458,7 @@
     </w:p>
     <w:p>
       <w:pPr>
-        <w:pStyle w:val="Heading1"/>
+        <w:pStyle w:val="Titre1"/>
       </w:pPr>
       <w:r>
         <w:rPr>
@@ -4093,7 +4558,7 @@
     </w:p>
     <w:p>
       <w:pPr>
-        <w:pStyle w:val="Heading2"/>
+        <w:pStyle w:val="Titre2"/>
         <w:rPr>
           <w:rFonts w:ascii="Trebuchet MS" w:eastAsia="Trebuchet MS" w:hAnsi="Trebuchet MS" w:cs="Trebuchet MS"/>
         </w:rPr>
@@ -4204,6 +4669,7 @@
           <w:rFonts w:ascii="Trebuchet MS" w:eastAsia="Trebuchet MS" w:hAnsi="Trebuchet MS" w:cs="Trebuchet MS"/>
           <w:b/>
         </w:rPr>
+        <w:lastRenderedPageBreak/>
         <w:t>Implement the function</w:t>
       </w:r>
       <w:r>
@@ -4212,6 +4678,7 @@
         </w:rPr>
         <w:t xml:space="preserve"> </w:t>
       </w:r>
+      <w:proofErr w:type="spellStart"/>
       <w:r>
         <w:rPr>
           <w:rFonts w:ascii="Courier New" w:eastAsia="Courier New" w:hAnsi="Courier New" w:cs="Courier New"/>
@@ -4220,6 +4687,7 @@
         </w:rPr>
         <w:t>rmse</w:t>
       </w:r>
+      <w:proofErr w:type="spellEnd"/>
       <w:r>
         <w:rPr>
           <w:rFonts w:ascii="Trebuchet MS" w:eastAsia="Trebuchet MS" w:hAnsi="Trebuchet MS" w:cs="Trebuchet MS"/>
@@ -4506,6 +4974,7 @@
         </w:rPr>
         <w:t xml:space="preserve"> is the estimated (predicted by the regression) y-value for the i</w:t>
       </w:r>
+      <w:proofErr w:type="spellStart"/>
       <w:r>
         <w:rPr>
           <w:rFonts w:ascii="Trebuchet MS" w:eastAsia="Trebuchet MS" w:hAnsi="Trebuchet MS" w:cs="Trebuchet MS"/>
@@ -4515,6 +4984,7 @@
         </w:rPr>
         <w:t>th</w:t>
       </w:r>
+      <w:proofErr w:type="spellEnd"/>
       <w:r>
         <w:rPr>
           <w:rFonts w:ascii="Trebuchet MS" w:eastAsia="Trebuchet MS" w:hAnsi="Trebuchet MS" w:cs="Trebuchet MS"/>
@@ -4581,6 +5051,7 @@
         </w:rPr>
         <w:t xml:space="preserve">is the actual (from the raw data) y-value for the </w:t>
       </w:r>
+      <w:proofErr w:type="spellStart"/>
       <w:r>
         <w:rPr>
           <w:rFonts w:ascii="Trebuchet MS" w:eastAsia="Trebuchet MS" w:hAnsi="Trebuchet MS" w:cs="Trebuchet MS"/>
@@ -4598,6 +5069,7 @@
         </w:rPr>
         <w:t>th</w:t>
       </w:r>
+      <w:proofErr w:type="spellEnd"/>
       <w:r>
         <w:rPr>
           <w:rFonts w:ascii="Trebuchet MS" w:eastAsia="Trebuchet MS" w:hAnsi="Trebuchet MS" w:cs="Trebuchet MS"/>
@@ -4660,6 +5132,7 @@
         </w:rPr>
         <w:t xml:space="preserve"> </w:t>
       </w:r>
+      <w:proofErr w:type="spellStart"/>
       <w:r>
         <w:rPr>
           <w:rFonts w:ascii="Courier New" w:eastAsia="Courier New" w:hAnsi="Courier New" w:cs="Courier New"/>
@@ -4668,6 +5141,7 @@
         </w:rPr>
         <w:t>test_rmse</w:t>
       </w:r>
+      <w:proofErr w:type="spellEnd"/>
       <w:r>
         <w:rPr>
           <w:rFonts w:ascii="Trebuchet MS" w:eastAsia="Trebuchet MS" w:hAnsi="Trebuchet MS" w:cs="Trebuchet MS"/>
@@ -4702,6 +5176,7 @@
         </w:rPr>
         <w:t xml:space="preserve"> </w:t>
       </w:r>
+      <w:proofErr w:type="spellStart"/>
       <w:r>
         <w:rPr>
           <w:rFonts w:ascii="Courier New" w:eastAsia="Courier New" w:hAnsi="Courier New" w:cs="Courier New"/>
@@ -4710,6 +5185,7 @@
         </w:rPr>
         <w:t>evaluate_models_on_testing</w:t>
       </w:r>
+      <w:proofErr w:type="spellEnd"/>
       <w:r>
         <w:rPr>
           <w:rFonts w:ascii="Trebuchet MS" w:eastAsia="Trebuchet MS" w:hAnsi="Trebuchet MS" w:cs="Trebuchet MS"/>
@@ -4729,6 +5205,7 @@
         </w:rPr>
         <w:t xml:space="preserve">. This function is very similar to </w:t>
       </w:r>
+      <w:proofErr w:type="spellStart"/>
       <w:r>
         <w:rPr>
           <w:rFonts w:ascii="Courier New" w:eastAsia="Courier New" w:hAnsi="Courier New" w:cs="Courier New"/>
@@ -4737,6 +5214,7 @@
         </w:rPr>
         <w:t>evaluate_models_on_training</w:t>
       </w:r>
+      <w:proofErr w:type="spellEnd"/>
       <w:r>
         <w:rPr>
           <w:rFonts w:ascii="Trebuchet MS" w:eastAsia="Trebuchet MS" w:hAnsi="Trebuchet MS" w:cs="Trebuchet MS"/>
@@ -4794,7 +5272,7 @@
     </w:p>
     <w:p>
       <w:pPr>
-        <w:pStyle w:val="Heading2"/>
+        <w:pStyle w:val="Titre2"/>
         <w:rPr>
           <w:rFonts w:ascii="Trebuchet MS" w:eastAsia="Trebuchet MS" w:hAnsi="Trebuchet MS" w:cs="Trebuchet MS"/>
         </w:rPr>
@@ -4854,7 +5332,16 @@
           <w:sz w:val="24"/>
           <w:szCs w:val="24"/>
         </w:rPr>
-        <w:t>if __name__ == ‘__main__’:</w:t>
+        <w:t>if __name__ == ‘__main__</w:t>
+      </w:r>
+      <w:proofErr w:type="gramStart"/>
+      <w:r>
+        <w:rPr>
+          <w:rFonts w:ascii="Courier New" w:eastAsia="Courier New" w:hAnsi="Courier New" w:cs="Courier New"/>
+          <w:sz w:val="24"/>
+          <w:szCs w:val="24"/>
+        </w:rPr>
+        <w:t>’:</w:t>
       </w:r>
       <w:r>
         <w:rPr>
@@ -4862,10 +5349,11 @@
         </w:rPr>
         <w:t>.</w:t>
       </w:r>
-    </w:p>
-    <w:p>
-      <w:pPr>
-        <w:pStyle w:val="Heading3"/>
+      <w:proofErr w:type="gramEnd"/>
+    </w:p>
+    <w:p>
+      <w:pPr>
+        <w:pStyle w:val="Titre3"/>
         <w:spacing w:line="240" w:lineRule="auto"/>
         <w:rPr>
           <w:rFonts w:ascii="Trebuchet MS" w:eastAsia="Trebuchet MS" w:hAnsi="Trebuchet MS" w:cs="Trebuchet MS"/>
@@ -4877,7 +5365,21 @@
         <w:rPr>
           <w:rFonts w:ascii="Trebuchet MS" w:eastAsia="Trebuchet MS" w:hAnsi="Trebuchet MS" w:cs="Trebuchet MS"/>
         </w:rPr>
-        <w:t>(i) Generate more models</w:t>
+        <w:t>(</w:t>
+      </w:r>
+      <w:proofErr w:type="spellStart"/>
+      <w:r>
+        <w:rPr>
+          <w:rFonts w:ascii="Trebuchet MS" w:eastAsia="Trebuchet MS" w:hAnsi="Trebuchet MS" w:cs="Trebuchet MS"/>
+        </w:rPr>
+        <w:t>i</w:t>
+      </w:r>
+      <w:proofErr w:type="spellEnd"/>
+      <w:r>
+        <w:rPr>
+          <w:rFonts w:ascii="Trebuchet MS" w:eastAsia="Trebuchet MS" w:hAnsi="Trebuchet MS" w:cs="Trebuchet MS"/>
+        </w:rPr>
+        <w:t>) Generate more models</w:t>
       </w:r>
     </w:p>
     <w:p>
@@ -5014,6 +5516,7 @@
         </w:rPr>
         <w:t xml:space="preserve"> with </w:t>
       </w:r>
+      <w:proofErr w:type="spellStart"/>
       <w:r>
         <w:rPr>
           <w:rFonts w:ascii="Courier New" w:eastAsia="Courier New" w:hAnsi="Courier New" w:cs="Courier New"/>
@@ -5022,12 +5525,14 @@
         </w:rPr>
         <w:t>generate_models</w:t>
       </w:r>
+      <w:proofErr w:type="spellEnd"/>
       <w:r>
         <w:rPr>
           <w:rFonts w:ascii="Trebuchet MS" w:eastAsia="Trebuchet MS" w:hAnsi="Trebuchet MS" w:cs="Trebuchet MS"/>
         </w:rPr>
         <w:t xml:space="preserve"> and plot the results with </w:t>
       </w:r>
+      <w:proofErr w:type="spellStart"/>
       <w:r>
         <w:rPr>
           <w:rFonts w:ascii="Courier New" w:eastAsia="Courier New" w:hAnsi="Courier New" w:cs="Courier New"/>
@@ -5036,6 +5541,7 @@
         </w:rPr>
         <w:t>evaluate_models_on_training</w:t>
       </w:r>
+      <w:proofErr w:type="spellEnd"/>
       <w:r>
         <w:rPr>
           <w:rFonts w:ascii="Trebuchet MS" w:eastAsia="Trebuchet MS" w:hAnsi="Trebuchet MS" w:cs="Trebuchet MS"/>
@@ -5187,7 +5693,7 @@
     </w:p>
     <w:p>
       <w:pPr>
-        <w:pStyle w:val="Heading3"/>
+        <w:pStyle w:val="Titre3"/>
         <w:rPr>
           <w:rFonts w:ascii="Trebuchet MS" w:eastAsia="Trebuchet MS" w:hAnsi="Trebuchet MS" w:cs="Trebuchet MS"/>
         </w:rPr>
@@ -5198,6 +5704,7 @@
         <w:rPr>
           <w:rFonts w:ascii="Trebuchet MS" w:eastAsia="Trebuchet MS" w:hAnsi="Trebuchet MS" w:cs="Trebuchet MS"/>
         </w:rPr>
+        <w:lastRenderedPageBreak/>
         <w:t>(ii) Predict the results</w:t>
       </w:r>
     </w:p>
@@ -5314,6 +5821,7 @@
         </w:rPr>
         <w:t xml:space="preserve">Evaluate the predictions of each model obtained in the previous problem and plot the results with </w:t>
       </w:r>
+      <w:proofErr w:type="spellStart"/>
       <w:r>
         <w:rPr>
           <w:rFonts w:ascii="Courier New" w:eastAsia="Courier New" w:hAnsi="Courier New" w:cs="Courier New"/>
@@ -5322,6 +5830,7 @@
         </w:rPr>
         <w:t>evaluate_models_on_testing</w:t>
       </w:r>
+      <w:proofErr w:type="spellEnd"/>
       <w:r>
         <w:rPr>
           <w:rFonts w:ascii="Trebuchet MS" w:eastAsia="Trebuchet MS" w:hAnsi="Trebuchet MS" w:cs="Trebuchet MS"/>
@@ -5495,7 +6004,7 @@
     </w:tbl>
     <w:p>
       <w:pPr>
-        <w:pStyle w:val="Heading1"/>
+        <w:pStyle w:val="Titre1"/>
         <w:spacing w:line="276" w:lineRule="auto"/>
         <w:rPr>
           <w:b/>
@@ -5506,7 +6015,7 @@
     </w:p>
     <w:p>
       <w:pPr>
-        <w:pStyle w:val="Heading1"/>
+        <w:pStyle w:val="Titre1"/>
         <w:spacing w:line="276" w:lineRule="auto"/>
       </w:pPr>
       <w:bookmarkStart w:id="20" w:name="_1y810tw" w:colFirst="0" w:colLast="0"/>
@@ -5520,7 +6029,7 @@
     </w:p>
     <w:p>
       <w:pPr>
-        <w:pStyle w:val="Heading2"/>
+        <w:pStyle w:val="Titre2"/>
         <w:spacing w:line="331" w:lineRule="auto"/>
         <w:rPr>
           <w:rFonts w:ascii="Trebuchet MS" w:eastAsia="Trebuchet MS" w:hAnsi="Trebuchet MS" w:cs="Trebuchet MS"/>
@@ -5571,12 +6080,40 @@
         <w:rPr>
           <w:rFonts w:ascii="Trebuchet MS" w:eastAsia="Trebuchet MS" w:hAnsi="Trebuchet MS" w:cs="Trebuchet MS"/>
         </w:rPr>
-        <w:t>. DO NOT submit a .doc, .odt, .docx, etc.</w:t>
-      </w:r>
-    </w:p>
-    <w:p>
-      <w:pPr>
-        <w:pStyle w:val="Heading2"/>
+        <w:t>. DO NOT submit a .doc, .</w:t>
+      </w:r>
+      <w:proofErr w:type="spellStart"/>
+      <w:r>
+        <w:rPr>
+          <w:rFonts w:ascii="Trebuchet MS" w:eastAsia="Trebuchet MS" w:hAnsi="Trebuchet MS" w:cs="Trebuchet MS"/>
+        </w:rPr>
+        <w:t>odt</w:t>
+      </w:r>
+      <w:proofErr w:type="spellEnd"/>
+      <w:r>
+        <w:rPr>
+          <w:rFonts w:ascii="Trebuchet MS" w:eastAsia="Trebuchet MS" w:hAnsi="Trebuchet MS" w:cs="Trebuchet MS"/>
+        </w:rPr>
+        <w:t>, .</w:t>
+      </w:r>
+      <w:proofErr w:type="spellStart"/>
+      <w:r>
+        <w:rPr>
+          <w:rFonts w:ascii="Trebuchet MS" w:eastAsia="Trebuchet MS" w:hAnsi="Trebuchet MS" w:cs="Trebuchet MS"/>
+        </w:rPr>
+        <w:t>docx</w:t>
+      </w:r>
+      <w:proofErr w:type="spellEnd"/>
+      <w:r>
+        <w:rPr>
+          <w:rFonts w:ascii="Trebuchet MS" w:eastAsia="Trebuchet MS" w:hAnsi="Trebuchet MS" w:cs="Trebuchet MS"/>
+        </w:rPr>
+        <w:t>, etc.</w:t>
+      </w:r>
+    </w:p>
+    <w:p>
+      <w:pPr>
+        <w:pStyle w:val="Titre2"/>
         <w:spacing w:line="331" w:lineRule="auto"/>
         <w:rPr>
           <w:rFonts w:ascii="Trebuchet MS" w:eastAsia="Trebuchet MS" w:hAnsi="Trebuchet MS" w:cs="Trebuchet MS"/>
@@ -5703,7 +6240,7 @@
     </w:p>
     <w:p>
       <w:pPr>
-        <w:pStyle w:val="Heading2"/>
+        <w:pStyle w:val="Titre2"/>
         <w:spacing w:line="331" w:lineRule="auto"/>
         <w:rPr>
           <w:rFonts w:ascii="Trebuchet MS" w:eastAsia="Trebuchet MS" w:hAnsi="Trebuchet MS" w:cs="Trebuchet MS"/>
@@ -5715,6 +6252,7 @@
         <w:rPr>
           <w:rFonts w:ascii="Trebuchet MS" w:eastAsia="Trebuchet MS" w:hAnsi="Trebuchet MS" w:cs="Trebuchet MS"/>
         </w:rPr>
+        <w:lastRenderedPageBreak/>
         <w:t>3. Sanity checks</w:t>
       </w:r>
     </w:p>
@@ -5773,7 +6311,7 @@
     </w:p>
     <w:p>
       <w:pPr>
-        <w:pStyle w:val="Heading2"/>
+        <w:pStyle w:val="Titre2"/>
         <w:spacing w:line="331" w:lineRule="auto"/>
         <w:rPr>
           <w:rFonts w:ascii="Trebuchet MS" w:eastAsia="Trebuchet MS" w:hAnsi="Trebuchet MS" w:cs="Trebuchet MS"/>
@@ -5842,8 +6380,8 @@
 </file>
 
 <file path=word/numbering.xml><?xml version="1.0" encoding="utf-8"?>
-<w:numbering xmlns:wpc="http://schemas.microsoft.com/office/word/2010/wordprocessingCanvas" xmlns:mo="http://schemas.microsoft.com/office/mac/office/2008/main" xmlns:mc="http://schemas.openxmlformats.org/markup-compatibility/2006" xmlns:mv="urn:schemas-microsoft-com:mac:vml" xmlns:o="urn:schemas-microsoft-com:office:office" xmlns:r="http://schemas.openxmlformats.org/officeDocument/2006/relationships" xmlns:m="http://schemas.openxmlformats.org/officeDocument/2006/math" xmlns:v="urn:schemas-microsoft-com:vml" xmlns:wp14="http://schemas.microsoft.com/office/word/2010/wordprocessingDrawing" xmlns:wp="http://schemas.openxmlformats.org/drawingml/2006/wordprocessingDrawing" xmlns:w10="urn:schemas-microsoft-com:office:word" xmlns:w="http://schemas.openxmlformats.org/wordprocessingml/2006/main" xmlns:w14="http://schemas.microsoft.com/office/word/2010/wordml" xmlns:w15="http://schemas.microsoft.com/office/word/2012/wordml" xmlns:wpg="http://schemas.microsoft.com/office/word/2010/wordprocessingGroup" xmlns:wpi="http://schemas.microsoft.com/office/word/2010/wordprocessingInk" xmlns:wne="http://schemas.microsoft.com/office/word/2006/wordml" xmlns:wps="http://schemas.microsoft.com/office/word/2010/wordprocessingShape" mc:Ignorable="w14 w15 wp14">
-  <w:abstractNum w:abstractNumId="0">
+<w:numbering xmlns:wpc="http://schemas.microsoft.com/office/word/2010/wordprocessingCanvas" xmlns:cx="http://schemas.microsoft.com/office/drawing/2014/chartex" xmlns:cx1="http://schemas.microsoft.com/office/drawing/2015/9/8/chartex" xmlns:cx2="http://schemas.microsoft.com/office/drawing/2015/10/21/chartex" xmlns:cx3="http://schemas.microsoft.com/office/drawing/2016/5/9/chartex" xmlns:cx4="http://schemas.microsoft.com/office/drawing/2016/5/10/chartex" xmlns:cx5="http://schemas.microsoft.com/office/drawing/2016/5/11/chartex" xmlns:cx6="http://schemas.microsoft.com/office/drawing/2016/5/12/chartex" xmlns:cx7="http://schemas.microsoft.com/office/drawing/2016/5/13/chartex" xmlns:cx8="http://schemas.microsoft.com/office/drawing/2016/5/14/chartex" xmlns:mc="http://schemas.openxmlformats.org/markup-compatibility/2006" xmlns:aink="http://schemas.microsoft.com/office/drawing/2016/ink" xmlns:am3d="http://schemas.microsoft.com/office/drawing/2017/model3d" xmlns:o="urn:schemas-microsoft-com:office:office" xmlns:r="http://schemas.openxmlformats.org/officeDocument/2006/relationships" xmlns:m="http://schemas.openxmlformats.org/officeDocument/2006/math" xmlns:v="urn:schemas-microsoft-com:vml" xmlns:wp14="http://schemas.microsoft.com/office/word/2010/wordprocessingDrawing" xmlns:wp="http://schemas.openxmlformats.org/drawingml/2006/wordprocessingDrawing" xmlns:w10="urn:schemas-microsoft-com:office:word" xmlns:w="http://schemas.openxmlformats.org/wordprocessingml/2006/main" xmlns:w14="http://schemas.microsoft.com/office/word/2010/wordml" xmlns:w15="http://schemas.microsoft.com/office/word/2012/wordml" xmlns:w16cid="http://schemas.microsoft.com/office/word/2016/wordml/cid" xmlns:w16se="http://schemas.microsoft.com/office/word/2015/wordml/symex" xmlns:wpg="http://schemas.microsoft.com/office/word/2010/wordprocessingGroup" xmlns:wpi="http://schemas.microsoft.com/office/word/2010/wordprocessingInk" xmlns:wne="http://schemas.microsoft.com/office/word/2006/wordml" xmlns:wps="http://schemas.microsoft.com/office/word/2010/wordprocessingShape" mc:Ignorable="w14 w15 w16se w16cid wp14">
+  <w:abstractNum w:abstractNumId="0" w15:restartNumberingAfterBreak="0">
     <w:nsid w:val="07DF2BD4"/>
     <w:multiLevelType w:val="multilevel"/>
     <w:tmpl w:val="27BE0C84"/>
@@ -5965,7 +6503,7 @@
       </w:rPr>
     </w:lvl>
   </w:abstractNum>
-  <w:abstractNum w:abstractNumId="1">
+  <w:abstractNum w:abstractNumId="1" w15:restartNumberingAfterBreak="0">
     <w:nsid w:val="2C656B04"/>
     <w:multiLevelType w:val="multilevel"/>
     <w:tmpl w:val="6CD6EA6A"/>
@@ -6078,7 +6616,7 @@
       </w:rPr>
     </w:lvl>
   </w:abstractNum>
-  <w:abstractNum w:abstractNumId="2">
+  <w:abstractNum w:abstractNumId="2" w15:restartNumberingAfterBreak="0">
     <w:nsid w:val="33156728"/>
     <w:multiLevelType w:val="multilevel"/>
     <w:tmpl w:val="66E0F6CE"/>
@@ -6200,7 +6738,7 @@
       </w:rPr>
     </w:lvl>
   </w:abstractNum>
-  <w:abstractNum w:abstractNumId="3">
+  <w:abstractNum w:abstractNumId="3" w15:restartNumberingAfterBreak="0">
     <w:nsid w:val="3DE67165"/>
     <w:multiLevelType w:val="multilevel"/>
     <w:tmpl w:val="235610E2"/>
@@ -6313,7 +6851,7 @@
       </w:rPr>
     </w:lvl>
   </w:abstractNum>
-  <w:abstractNum w:abstractNumId="4">
+  <w:abstractNum w:abstractNumId="4" w15:restartNumberingAfterBreak="0">
     <w:nsid w:val="51963DED"/>
     <w:multiLevelType w:val="multilevel"/>
     <w:tmpl w:val="EE56225E"/>
@@ -6426,7 +6964,7 @@
       </w:rPr>
     </w:lvl>
   </w:abstractNum>
-  <w:abstractNum w:abstractNumId="5">
+  <w:abstractNum w:abstractNumId="5" w15:restartNumberingAfterBreak="0">
     <w:nsid w:val="5447666D"/>
     <w:multiLevelType w:val="multilevel"/>
     <w:tmpl w:val="5576EF40"/>
@@ -6539,7 +7077,7 @@
       </w:rPr>
     </w:lvl>
   </w:abstractNum>
-  <w:abstractNum w:abstractNumId="6">
+  <w:abstractNum w:abstractNumId="6" w15:restartNumberingAfterBreak="0">
     <w:nsid w:val="5E3F5AA6"/>
     <w:multiLevelType w:val="multilevel"/>
     <w:tmpl w:val="A48ABBA6"/>
@@ -6652,7 +7190,7 @@
       </w:rPr>
     </w:lvl>
   </w:abstractNum>
-  <w:abstractNum w:abstractNumId="7">
+  <w:abstractNum w:abstractNumId="7" w15:restartNumberingAfterBreak="0">
     <w:nsid w:val="668253DB"/>
     <w:multiLevelType w:val="multilevel"/>
     <w:tmpl w:val="7D3CC776"/>
@@ -6765,7 +7303,7 @@
       </w:rPr>
     </w:lvl>
   </w:abstractNum>
-  <w:abstractNum w:abstractNumId="8">
+  <w:abstractNum w:abstractNumId="8" w15:restartNumberingAfterBreak="0">
     <w:nsid w:val="7E445B41"/>
     <w:multiLevelType w:val="multilevel"/>
     <w:tmpl w:val="4EF47FA0"/>
@@ -6909,7 +7447,7 @@
 </file>
 
 <file path=word/styles.xml><?xml version="1.0" encoding="utf-8"?>
-<w:styles xmlns:mc="http://schemas.openxmlformats.org/markup-compatibility/2006" xmlns:r="http://schemas.openxmlformats.org/officeDocument/2006/relationships" xmlns:w="http://schemas.openxmlformats.org/wordprocessingml/2006/main" xmlns:w14="http://schemas.microsoft.com/office/word/2010/wordml" xmlns:w15="http://schemas.microsoft.com/office/word/2012/wordml" mc:Ignorable="w14 w15">
+<w:styles xmlns:mc="http://schemas.openxmlformats.org/markup-compatibility/2006" xmlns:r="http://schemas.openxmlformats.org/officeDocument/2006/relationships" xmlns:w="http://schemas.openxmlformats.org/wordprocessingml/2006/main" xmlns:w14="http://schemas.microsoft.com/office/word/2010/wordml" xmlns:w15="http://schemas.microsoft.com/office/word/2012/wordml" xmlns:w16cid="http://schemas.microsoft.com/office/word/2016/wordml/cid" xmlns:w16se="http://schemas.microsoft.com/office/word/2015/wordml/symex" mc:Ignorable="w14 w15 w16se w16cid">
   <w:docDefaults>
     <w:rPrDefault>
       <w:rPr>
@@ -6921,7 +7459,7 @@
     </w:rPrDefault>
     <w:pPrDefault/>
   </w:docDefaults>
-  <w:latentStyles w:defLockedState="0" w:defUIPriority="99" w:defSemiHidden="0" w:defUnhideWhenUsed="0" w:defQFormat="0" w:count="382">
+  <w:latentStyles w:defLockedState="0" w:defUIPriority="99" w:defSemiHidden="0" w:defUnhideWhenUsed="0" w:defQFormat="0" w:count="375">
     <w:lsdException w:name="Normal" w:uiPriority="0" w:qFormat="1"/>
     <w:lsdException w:name="heading 1" w:uiPriority="0" w:qFormat="1"/>
     <w:lsdException w:name="heading 2" w:semiHidden="1" w:uiPriority="0" w:unhideWhenUsed="1" w:qFormat="1"/>
@@ -7078,15 +7616,6 @@
     <w:lsdException w:name="Balloon Text" w:semiHidden="1" w:unhideWhenUsed="1"/>
     <w:lsdException w:name="Table Grid" w:uiPriority="39"/>
     <w:lsdException w:name="Table Theme" w:semiHidden="1" w:unhideWhenUsed="1"/>
-    <w:lsdException w:name="Note Level 1" w:semiHidden="1" w:unhideWhenUsed="1"/>
-    <w:lsdException w:name="Note Level 2" w:semiHidden="1" w:unhideWhenUsed="1"/>
-    <w:lsdException w:name="Note Level 3" w:semiHidden="1" w:unhideWhenUsed="1"/>
-    <w:lsdException w:name="Note Level 4" w:semiHidden="1" w:unhideWhenUsed="1"/>
-    <w:lsdException w:name="Note Level 5" w:semiHidden="1" w:unhideWhenUsed="1"/>
-    <w:lsdException w:name="Note Level 6" w:semiHidden="1" w:unhideWhenUsed="1"/>
-    <w:lsdException w:name="Note Level 7" w:semiHidden="1" w:unhideWhenUsed="1"/>
-    <w:lsdException w:name="Note Level 8" w:semiHidden="1" w:unhideWhenUsed="1"/>
-    <w:lsdException w:name="Note Level 9" w:semiHidden="1" w:unhideWhenUsed="1"/>
     <w:lsdException w:name="Placeholder Text" w:semiHidden="1"/>
     <w:lsdException w:name="No Spacing" w:uiPriority="1" w:qFormat="1"/>
     <w:lsdException w:name="Light Shading" w:uiPriority="60"/>
@@ -7318,11 +7847,11 @@
       <w:lang w:val="en"/>
     </w:rPr>
   </w:style>
-  <w:style w:type="paragraph" w:styleId="Heading1">
+  <w:style w:type="paragraph" w:styleId="Titre1">
     <w:name w:val="heading 1"/>
     <w:basedOn w:val="Normal"/>
     <w:next w:val="Normal"/>
-    <w:link w:val="Heading1Char"/>
+    <w:link w:val="Titre1Car"/>
     <w:rsid w:val="00873DC6"/>
     <w:pPr>
       <w:keepNext/>
@@ -7336,11 +7865,11 @@
       <w:szCs w:val="32"/>
     </w:rPr>
   </w:style>
-  <w:style w:type="paragraph" w:styleId="Heading2">
+  <w:style w:type="paragraph" w:styleId="Titre2">
     <w:name w:val="heading 2"/>
     <w:basedOn w:val="Normal"/>
     <w:next w:val="Normal"/>
-    <w:link w:val="Heading2Char"/>
+    <w:link w:val="Titre2Car"/>
     <w:rsid w:val="00873DC6"/>
     <w:pPr>
       <w:keepNext/>
@@ -7353,11 +7882,11 @@
       <w:szCs w:val="32"/>
     </w:rPr>
   </w:style>
-  <w:style w:type="paragraph" w:styleId="Heading3">
+  <w:style w:type="paragraph" w:styleId="Titre3">
     <w:name w:val="heading 3"/>
     <w:basedOn w:val="Normal"/>
     <w:next w:val="Normal"/>
-    <w:link w:val="Heading3Char"/>
+    <w:link w:val="Titre3Car"/>
     <w:rsid w:val="00873DC6"/>
     <w:pPr>
       <w:keepNext/>
@@ -7371,13 +7900,13 @@
       <w:szCs w:val="28"/>
     </w:rPr>
   </w:style>
-  <w:style w:type="character" w:default="1" w:styleId="DefaultParagraphFont">
+  <w:style w:type="character" w:default="1" w:styleId="Policepardfaut">
     <w:name w:val="Default Paragraph Font"/>
     <w:uiPriority w:val="1"/>
     <w:semiHidden/>
     <w:unhideWhenUsed/>
   </w:style>
-  <w:style w:type="table" w:default="1" w:styleId="TableNormal">
+  <w:style w:type="table" w:default="1" w:styleId="TableauNormal">
     <w:name w:val="Normal Table"/>
     <w:uiPriority w:val="99"/>
     <w:semiHidden/>
@@ -7392,16 +7921,16 @@
       </w:tblCellMar>
     </w:tblPr>
   </w:style>
-  <w:style w:type="numbering" w:default="1" w:styleId="NoList">
+  <w:style w:type="numbering" w:default="1" w:styleId="Aucuneliste">
     <w:name w:val="No List"/>
     <w:uiPriority w:val="99"/>
     <w:semiHidden/>
     <w:unhideWhenUsed/>
   </w:style>
-  <w:style w:type="character" w:customStyle="1" w:styleId="Heading1Char">
-    <w:name w:val="Heading 1 Char"/>
-    <w:basedOn w:val="DefaultParagraphFont"/>
-    <w:link w:val="Heading1"/>
+  <w:style w:type="character" w:customStyle="1" w:styleId="Titre1Car">
+    <w:name w:val="Titre 1 Car"/>
+    <w:basedOn w:val="Policepardfaut"/>
+    <w:link w:val="Titre1"/>
     <w:rsid w:val="00873DC6"/>
     <w:rPr>
       <w:rFonts w:ascii="Trebuchet MS" w:eastAsia="Trebuchet MS" w:hAnsi="Trebuchet MS" w:cs="Trebuchet MS"/>
@@ -7410,10 +7939,10 @@
       <w:lang w:val="en"/>
     </w:rPr>
   </w:style>
-  <w:style w:type="character" w:customStyle="1" w:styleId="Heading2Char">
-    <w:name w:val="Heading 2 Char"/>
-    <w:basedOn w:val="DefaultParagraphFont"/>
-    <w:link w:val="Heading2"/>
+  <w:style w:type="character" w:customStyle="1" w:styleId="Titre2Car">
+    <w:name w:val="Titre 2 Car"/>
+    <w:basedOn w:val="Policepardfaut"/>
+    <w:link w:val="Titre2"/>
     <w:rsid w:val="00873DC6"/>
     <w:rPr>
       <w:rFonts w:ascii="Arial" w:eastAsia="Arial" w:hAnsi="Arial" w:cs="Arial"/>
@@ -7422,10 +7951,10 @@
       <w:lang w:val="en"/>
     </w:rPr>
   </w:style>
-  <w:style w:type="character" w:customStyle="1" w:styleId="Heading3Char">
-    <w:name w:val="Heading 3 Char"/>
-    <w:basedOn w:val="DefaultParagraphFont"/>
-    <w:link w:val="Heading3"/>
+  <w:style w:type="character" w:customStyle="1" w:styleId="Titre3Car">
+    <w:name w:val="Titre 3 Car"/>
+    <w:basedOn w:val="Policepardfaut"/>
+    <w:link w:val="Titre3"/>
     <w:rsid w:val="00873DC6"/>
     <w:rPr>
       <w:rFonts w:ascii="Arial" w:eastAsia="Arial" w:hAnsi="Arial" w:cs="Arial"/>
@@ -7435,11 +7964,11 @@
       <w:lang w:val="en"/>
     </w:rPr>
   </w:style>
-  <w:style w:type="paragraph" w:styleId="Title">
+  <w:style w:type="paragraph" w:styleId="Titre">
     <w:name w:val="Title"/>
     <w:basedOn w:val="Normal"/>
     <w:next w:val="Normal"/>
-    <w:link w:val="TitleChar"/>
+    <w:link w:val="TitreCar"/>
     <w:rsid w:val="00873DC6"/>
     <w:pPr>
       <w:keepNext/>
@@ -7451,16 +7980,38 @@
       <w:szCs w:val="52"/>
     </w:rPr>
   </w:style>
-  <w:style w:type="character" w:customStyle="1" w:styleId="TitleChar">
-    <w:name w:val="Title Char"/>
-    <w:basedOn w:val="DefaultParagraphFont"/>
-    <w:link w:val="Title"/>
+  <w:style w:type="character" w:customStyle="1" w:styleId="TitreCar">
+    <w:name w:val="Titre Car"/>
+    <w:basedOn w:val="Policepardfaut"/>
+    <w:link w:val="Titre"/>
     <w:rsid w:val="00873DC6"/>
     <w:rPr>
       <w:rFonts w:ascii="Arial" w:eastAsia="Arial" w:hAnsi="Arial" w:cs="Arial"/>
       <w:sz w:val="52"/>
       <w:szCs w:val="52"/>
       <w:lang w:val="en"/>
+    </w:rPr>
+  </w:style>
+  <w:style w:type="character" w:styleId="lev">
+    <w:name w:val="Strong"/>
+    <w:basedOn w:val="Policepardfaut"/>
+    <w:uiPriority w:val="22"/>
+    <w:qFormat/>
+    <w:rsid w:val="00E878DB"/>
+    <w:rPr>
+      <w:b/>
+      <w:bCs/>
+    </w:rPr>
+  </w:style>
+  <w:style w:type="character" w:styleId="Lienhypertexte">
+    <w:name w:val="Hyperlink"/>
+    <w:basedOn w:val="Policepardfaut"/>
+    <w:uiPriority w:val="99"/>
+    <w:unhideWhenUsed/>
+    <w:rsid w:val="00E878DB"/>
+    <w:rPr>
+      <w:color w:val="0000FF"/>
+      <w:u w:val="single"/>
     </w:rPr>
   </w:style>
 </w:styles>

</xml_diff>